<commit_message>
finished reading ORB_SLAM2 code
</commit_message>
<xml_diff>
--- a/programming/C++ primer-王刚.docx
+++ b/programming/C++ primer-王刚.docx
@@ -309,8 +309,6 @@
         </w:rPr>
         <w:t>（）形式</w:t>
       </w:r>
-      <w:bookmarkStart w:id="0" w:name="_GoBack"/>
-      <w:bookmarkEnd w:id="0"/>
     </w:p>
     <w:p>
       <w:pPr>
@@ -3211,6 +3209,30 @@
         </w:rPr>
         <w:t>。</w:t>
       </w:r>
+      <w:r>
+        <w:rPr>
+          <w:rFonts w:ascii="宋体" w:eastAsia="宋体" w:hAnsi="宋体" w:hint="eastAsia"/>
+          <w:sz w:val="24"/>
+          <w:szCs w:val="24"/>
+        </w:rPr>
+        <w:t>可以有4个参数，有2个默认参数</w:t>
+      </w:r>
+      <w:r>
+        <w:rPr>
+          <w:rFonts w:ascii="宋体" w:eastAsia="宋体" w:hAnsi="宋体" w:hint="eastAsia"/>
+          <w:sz w:val="24"/>
+          <w:szCs w:val="24"/>
+        </w:rPr>
+        <w:t>，比较参数，一般为key，allocator-pair</w:t>
+      </w:r>
+      <w:r>
+        <w:rPr>
+          <w:rFonts w:ascii="宋体" w:eastAsia="宋体" w:hAnsi="宋体" w:hint="eastAsia"/>
+          <w:sz w:val="24"/>
+          <w:szCs w:val="24"/>
+        </w:rPr>
+        <w:t>。</w:t>
+      </w:r>
     </w:p>
     <w:p>
       <w:pPr>
@@ -4400,16 +4422,8 @@
           <w:sz w:val="24"/>
           <w:szCs w:val="24"/>
         </w:rPr>
-        <w:t>引用指向同一个变量，编译器编译后就是同一个变量；指针有自己的地</w:t>
-      </w:r>
-      <w:r>
-        <w:rPr>
-          <w:rFonts w:ascii="宋体" w:eastAsia="宋体" w:hAnsi="宋体" w:hint="eastAsia"/>
-          <w:sz w:val="24"/>
-          <w:szCs w:val="24"/>
-        </w:rPr>
         <w:lastRenderedPageBreak/>
-        <w:t>址，在该地址保存了变量的地址。</w:t>
+        <w:t>引用指向同一个变量，编译器编译后就是同一个变量；指针有自己的地址，在该地址保存了变量的地址。</w:t>
       </w:r>
     </w:p>
     <w:p>
@@ -5360,7 +5374,17 @@
           <w:sz w:val="24"/>
           <w:szCs w:val="24"/>
         </w:rPr>
-        <w:t>其具体值在运行时获得，不是常量表达式</w:t>
+        <w:t>其具体值</w:t>
+      </w:r>
+      <w:bookmarkStart w:id="0" w:name="_GoBack"/>
+      <w:bookmarkEnd w:id="0"/>
+      <w:r>
+        <w:rPr>
+          <w:rFonts w:ascii="宋体" w:eastAsia="宋体" w:hAnsi="宋体" w:hint="eastAsia"/>
+          <w:sz w:val="24"/>
+          <w:szCs w:val="24"/>
+        </w:rPr>
+        <w:t>在运行时获得，不是常量表达式</w:t>
       </w:r>
     </w:p>
     <w:p>
@@ -5624,16 +5648,8 @@
           <w:sz w:val="24"/>
           <w:szCs w:val="24"/>
         </w:rPr>
-        <w:t>转义：n在C语言中有特殊意义：一个字母，那么可以通过\来转义，变</w:t>
-      </w:r>
-      <w:r>
-        <w:rPr>
-          <w:rFonts w:ascii="宋体" w:eastAsia="宋体" w:hAnsi="宋体" w:hint="eastAsia"/>
-          <w:sz w:val="24"/>
-          <w:szCs w:val="24"/>
-        </w:rPr>
         <w:lastRenderedPageBreak/>
-        <w:t>成换行的意思</w:t>
+        <w:t>转义：n在C语言中有特殊意义：一个字母，那么可以通过\来转义，变成换行的意思</w:t>
       </w:r>
     </w:p>
     <w:p>
@@ -6612,6 +6628,7 @@
           <w:sz w:val="24"/>
           <w:szCs w:val="24"/>
         </w:rPr>
+        <w:lastRenderedPageBreak/>
         <w:t>对于类中的类指针，可以使用new创建指针实例类中类指针实例=new</w:t>
       </w:r>
       <w:r>
@@ -6628,8 +6645,1301 @@
           <w:sz w:val="24"/>
           <w:szCs w:val="24"/>
         </w:rPr>
-        <w:t>类</w:t>
-      </w:r>
+        <w:t>类名（参数）；对于类中的类实例，可以使用类中类实例=类名（参数）</w:t>
+      </w:r>
+    </w:p>
+    <w:p>
+      <w:pPr>
+        <w:pStyle w:val="a7"/>
+        <w:numPr>
+          <w:ilvl w:val="0"/>
+          <w:numId w:val="6"/>
+        </w:numPr>
+        <w:ind w:firstLineChars="0"/>
+        <w:rPr>
+          <w:rFonts w:ascii="宋体" w:eastAsia="宋体" w:hAnsi="宋体"/>
+          <w:sz w:val="24"/>
+          <w:szCs w:val="24"/>
+        </w:rPr>
+      </w:pPr>
+      <w:r>
+        <w:rPr>
+          <w:rFonts w:ascii="宋体" w:eastAsia="宋体" w:hAnsi="宋体" w:hint="eastAsia"/>
+          <w:sz w:val="24"/>
+          <w:szCs w:val="24"/>
+        </w:rPr>
+        <w:t>Ubuntu上编译器有</w:t>
+      </w:r>
+      <w:proofErr w:type="spellStart"/>
+      <w:r>
+        <w:rPr>
+          <w:rFonts w:ascii="宋体" w:eastAsia="宋体" w:hAnsi="宋体"/>
+          <w:sz w:val="24"/>
+          <w:szCs w:val="24"/>
+        </w:rPr>
+        <w:t>CLion</w:t>
+      </w:r>
+      <w:proofErr w:type="spellEnd"/>
+      <w:r>
+        <w:rPr>
+          <w:rFonts w:ascii="宋体" w:eastAsia="宋体" w:hAnsi="宋体"/>
+          <w:sz w:val="24"/>
+          <w:szCs w:val="24"/>
+        </w:rPr>
+        <w:t>（用</w:t>
+      </w:r>
+      <w:proofErr w:type="spellStart"/>
+      <w:r>
+        <w:rPr>
+          <w:rFonts w:ascii="宋体" w:eastAsia="宋体" w:hAnsi="宋体"/>
+          <w:sz w:val="24"/>
+          <w:szCs w:val="24"/>
+        </w:rPr>
+        <w:t>edu</w:t>
+      </w:r>
+      <w:proofErr w:type="spellEnd"/>
+      <w:r>
+        <w:rPr>
+          <w:rFonts w:ascii="宋体" w:eastAsia="宋体" w:hAnsi="宋体"/>
+          <w:sz w:val="24"/>
+          <w:szCs w:val="24"/>
+        </w:rPr>
+        <w:t>结尾邮箱可以申请免费使用一年）</w:t>
+      </w:r>
+      <w:r>
+        <w:rPr>
+          <w:rFonts w:ascii="宋体" w:eastAsia="宋体" w:hAnsi="宋体" w:hint="eastAsia"/>
+          <w:sz w:val="24"/>
+          <w:szCs w:val="24"/>
+        </w:rPr>
+        <w:t>、</w:t>
+      </w:r>
+      <w:proofErr w:type="spellStart"/>
+      <w:r>
+        <w:rPr>
+          <w:rFonts w:ascii="宋体" w:eastAsia="宋体" w:hAnsi="宋体" w:hint="eastAsia"/>
+          <w:sz w:val="24"/>
+          <w:szCs w:val="24"/>
+        </w:rPr>
+        <w:t>kdevelop</w:t>
+      </w:r>
+      <w:proofErr w:type="spellEnd"/>
+    </w:p>
+    <w:p>
+      <w:pPr>
+        <w:pStyle w:val="a7"/>
+        <w:numPr>
+          <w:ilvl w:val="0"/>
+          <w:numId w:val="6"/>
+        </w:numPr>
+        <w:ind w:firstLineChars="0"/>
+        <w:rPr>
+          <w:rFonts w:ascii="宋体" w:eastAsia="宋体" w:hAnsi="宋体"/>
+          <w:sz w:val="24"/>
+          <w:szCs w:val="24"/>
+        </w:rPr>
+      </w:pPr>
+      <w:r>
+        <w:rPr>
+          <w:rFonts w:ascii="宋体" w:eastAsia="宋体" w:hAnsi="宋体" w:hint="eastAsia"/>
+          <w:sz w:val="24"/>
+          <w:szCs w:val="24"/>
+        </w:rPr>
+        <w:t>面向对象的思想应该把自己想象成几个人在合作写代码，如class类之外的称为用户，实现了封装和分离</w:t>
+      </w:r>
+    </w:p>
+    <w:p>
+      <w:pPr>
+        <w:pStyle w:val="a7"/>
+        <w:numPr>
+          <w:ilvl w:val="0"/>
+          <w:numId w:val="6"/>
+        </w:numPr>
+        <w:ind w:firstLineChars="0"/>
+        <w:rPr>
+          <w:rFonts w:ascii="宋体" w:eastAsia="宋体" w:hAnsi="宋体"/>
+          <w:sz w:val="24"/>
+          <w:szCs w:val="24"/>
+        </w:rPr>
+      </w:pPr>
+      <w:r>
+        <w:rPr>
+          <w:rFonts w:ascii="宋体" w:eastAsia="宋体" w:hAnsi="宋体" w:hint="eastAsia"/>
+          <w:sz w:val="24"/>
+          <w:szCs w:val="24"/>
+        </w:rPr>
+        <w:t>不同编译器还是有些差异的，V</w:t>
+      </w:r>
+      <w:r>
+        <w:rPr>
+          <w:rFonts w:ascii="宋体" w:eastAsia="宋体" w:hAnsi="宋体"/>
+          <w:sz w:val="24"/>
+          <w:szCs w:val="24"/>
+        </w:rPr>
+        <w:t>S</w:t>
+      </w:r>
+      <w:r>
+        <w:rPr>
+          <w:rFonts w:ascii="宋体" w:eastAsia="宋体" w:hAnsi="宋体" w:hint="eastAsia"/>
+          <w:sz w:val="24"/>
+          <w:szCs w:val="24"/>
+        </w:rPr>
+        <w:t>、</w:t>
+      </w:r>
+      <w:proofErr w:type="spellStart"/>
+      <w:r>
+        <w:rPr>
+          <w:rFonts w:ascii="宋体" w:eastAsia="宋体" w:hAnsi="宋体" w:hint="eastAsia"/>
+          <w:sz w:val="24"/>
+          <w:szCs w:val="24"/>
+        </w:rPr>
+        <w:t>gcc</w:t>
+      </w:r>
+      <w:proofErr w:type="spellEnd"/>
+      <w:r>
+        <w:rPr>
+          <w:rFonts w:ascii="宋体" w:eastAsia="宋体" w:hAnsi="宋体" w:hint="eastAsia"/>
+          <w:sz w:val="24"/>
+          <w:szCs w:val="24"/>
+        </w:rPr>
+        <w:t>编译器有所不同，具体在实现时注意</w:t>
+      </w:r>
+    </w:p>
+    <w:p>
+      <w:pPr>
+        <w:pStyle w:val="a7"/>
+        <w:numPr>
+          <w:ilvl w:val="0"/>
+          <w:numId w:val="6"/>
+        </w:numPr>
+        <w:ind w:firstLineChars="0"/>
+        <w:rPr>
+          <w:rFonts w:ascii="宋体" w:eastAsia="宋体" w:hAnsi="宋体"/>
+          <w:sz w:val="24"/>
+          <w:szCs w:val="24"/>
+        </w:rPr>
+      </w:pPr>
+      <w:r>
+        <w:rPr>
+          <w:rFonts w:ascii="宋体" w:eastAsia="宋体" w:hAnsi="宋体"/>
+          <w:sz w:val="24"/>
+          <w:szCs w:val="24"/>
+        </w:rPr>
+        <w:t>P</w:t>
+      </w:r>
+      <w:r>
+        <w:rPr>
+          <w:rFonts w:ascii="宋体" w:eastAsia="宋体" w:hAnsi="宋体" w:hint="eastAsia"/>
+          <w:sz w:val="24"/>
+          <w:szCs w:val="24"/>
+        </w:rPr>
+        <w:t>400，动态内存的管理是通过一对运算符来完成的：new，在动态内存中为对象</w:t>
+      </w:r>
+      <w:r>
+        <w:rPr>
+          <w:rFonts w:ascii="宋体" w:eastAsia="宋体" w:hAnsi="宋体" w:hint="eastAsia"/>
+          <w:color w:val="FF0000"/>
+          <w:sz w:val="24"/>
+          <w:szCs w:val="24"/>
+        </w:rPr>
+        <w:t>分配空间</w:t>
+      </w:r>
+      <w:r>
+        <w:rPr>
+          <w:rFonts w:ascii="宋体" w:eastAsia="宋体" w:hAnsi="宋体" w:hint="eastAsia"/>
+          <w:sz w:val="24"/>
+          <w:szCs w:val="24"/>
+        </w:rPr>
+        <w:t>并返回一个指向该对象的指针，我们可以选择对对象进行</w:t>
+      </w:r>
+      <w:r>
+        <w:rPr>
+          <w:rFonts w:ascii="宋体" w:eastAsia="宋体" w:hAnsi="宋体" w:hint="eastAsia"/>
+          <w:color w:val="FF0000"/>
+          <w:sz w:val="24"/>
+          <w:szCs w:val="24"/>
+        </w:rPr>
+        <w:t>初始化</w:t>
+      </w:r>
+      <w:r>
+        <w:rPr>
+          <w:rFonts w:ascii="宋体" w:eastAsia="宋体" w:hAnsi="宋体" w:hint="eastAsia"/>
+          <w:sz w:val="24"/>
+          <w:szCs w:val="24"/>
+        </w:rPr>
+        <w:t>，delete，接受一个动态对象的指针，</w:t>
+      </w:r>
+      <w:r>
+        <w:rPr>
+          <w:rFonts w:ascii="宋体" w:eastAsia="宋体" w:hAnsi="宋体" w:hint="eastAsia"/>
+          <w:color w:val="FF0000"/>
+          <w:sz w:val="24"/>
+          <w:szCs w:val="24"/>
+        </w:rPr>
+        <w:t>销毁该对象</w:t>
+      </w:r>
+      <w:r>
+        <w:rPr>
+          <w:rFonts w:ascii="宋体" w:eastAsia="宋体" w:hAnsi="宋体" w:hint="eastAsia"/>
+          <w:sz w:val="24"/>
+          <w:szCs w:val="24"/>
+        </w:rPr>
+        <w:t>，并</w:t>
+      </w:r>
+      <w:r>
+        <w:rPr>
+          <w:rFonts w:ascii="宋体" w:eastAsia="宋体" w:hAnsi="宋体" w:hint="eastAsia"/>
+          <w:color w:val="FF0000"/>
+          <w:sz w:val="24"/>
+          <w:szCs w:val="24"/>
+        </w:rPr>
+        <w:t>释放与之关联的内存</w:t>
+      </w:r>
+      <w:r>
+        <w:rPr>
+          <w:rFonts w:ascii="宋体" w:eastAsia="宋体" w:hAnsi="宋体" w:hint="eastAsia"/>
+          <w:sz w:val="24"/>
+          <w:szCs w:val="24"/>
+        </w:rPr>
+        <w:t>。有时会忘记释放内存，会造成内存泄漏，有时在尚有指针引用内存的情况下我们释放了它们，会产生引用非法内存指针。</w:t>
+      </w:r>
+      <w:r>
+        <w:rPr>
+          <w:rFonts w:ascii="宋体" w:eastAsia="宋体" w:hAnsi="宋体" w:hint="eastAsia"/>
+          <w:sz w:val="24"/>
+          <w:szCs w:val="24"/>
+        </w:rPr>
+        <w:t>为了更容易使用动态内存，新的标准</w:t>
+      </w:r>
+      <w:proofErr w:type="gramStart"/>
+      <w:r>
+        <w:rPr>
+          <w:rFonts w:ascii="宋体" w:eastAsia="宋体" w:hAnsi="宋体" w:hint="eastAsia"/>
+          <w:sz w:val="24"/>
+          <w:szCs w:val="24"/>
+        </w:rPr>
+        <w:t>库提供</w:t>
+      </w:r>
+      <w:proofErr w:type="gramEnd"/>
+      <w:r>
+        <w:rPr>
+          <w:rFonts w:ascii="宋体" w:eastAsia="宋体" w:hAnsi="宋体" w:hint="eastAsia"/>
+          <w:sz w:val="24"/>
+          <w:szCs w:val="24"/>
+        </w:rPr>
+        <w:t>了两种智能指针，与常规指针重要区别是它负责自动释放所指对象。</w:t>
+      </w:r>
+      <w:proofErr w:type="spellStart"/>
+      <w:r>
+        <w:rPr>
+          <w:rFonts w:ascii="宋体" w:eastAsia="宋体" w:hAnsi="宋体" w:hint="eastAsia"/>
+          <w:sz w:val="24"/>
+          <w:szCs w:val="24"/>
+        </w:rPr>
+        <w:t>shared</w:t>
+      </w:r>
+      <w:r>
+        <w:rPr>
+          <w:rFonts w:ascii="宋体" w:eastAsia="宋体" w:hAnsi="宋体"/>
+          <w:sz w:val="24"/>
+          <w:szCs w:val="24"/>
+        </w:rPr>
+        <w:t>_ptr</w:t>
+      </w:r>
+      <w:proofErr w:type="spellEnd"/>
+      <w:r>
+        <w:rPr>
+          <w:rFonts w:ascii="宋体" w:eastAsia="宋体" w:hAnsi="宋体" w:hint="eastAsia"/>
+          <w:sz w:val="24"/>
+          <w:szCs w:val="24"/>
+        </w:rPr>
+        <w:t>允许多个指针指向同一个对象；</w:t>
+      </w:r>
+      <w:proofErr w:type="spellStart"/>
+      <w:r>
+        <w:rPr>
+          <w:rFonts w:ascii="宋体" w:eastAsia="宋体" w:hAnsi="宋体" w:hint="eastAsia"/>
+          <w:sz w:val="24"/>
+          <w:szCs w:val="24"/>
+        </w:rPr>
+        <w:t>unique</w:t>
+      </w:r>
+      <w:r>
+        <w:rPr>
+          <w:rFonts w:ascii="宋体" w:eastAsia="宋体" w:hAnsi="宋体"/>
+          <w:sz w:val="24"/>
+          <w:szCs w:val="24"/>
+        </w:rPr>
+        <w:t>_</w:t>
+      </w:r>
+      <w:r>
+        <w:rPr>
+          <w:rFonts w:ascii="宋体" w:eastAsia="宋体" w:hAnsi="宋体" w:hint="eastAsia"/>
+          <w:sz w:val="24"/>
+          <w:szCs w:val="24"/>
+        </w:rPr>
+        <w:t>ptr</w:t>
+      </w:r>
+      <w:proofErr w:type="spellEnd"/>
+      <w:r>
+        <w:rPr>
+          <w:rFonts w:ascii="宋体" w:eastAsia="宋体" w:hAnsi="宋体" w:hint="eastAsia"/>
+          <w:sz w:val="24"/>
+          <w:szCs w:val="24"/>
+        </w:rPr>
+        <w:t>则独占所指对象。</w:t>
+      </w:r>
+      <w:proofErr w:type="spellStart"/>
+      <w:r>
+        <w:rPr>
+          <w:rFonts w:ascii="宋体" w:eastAsia="宋体" w:hAnsi="宋体"/>
+          <w:sz w:val="24"/>
+          <w:szCs w:val="24"/>
+        </w:rPr>
+        <w:t>weak_ptr</w:t>
+      </w:r>
+      <w:proofErr w:type="spellEnd"/>
+      <w:r>
+        <w:rPr>
+          <w:rFonts w:ascii="宋体" w:eastAsia="宋体" w:hAnsi="宋体" w:hint="eastAsia"/>
+          <w:sz w:val="24"/>
+          <w:szCs w:val="24"/>
+        </w:rPr>
+        <w:t>是伴随类、弱引用，指向</w:t>
+      </w:r>
+      <w:proofErr w:type="spellStart"/>
+      <w:r>
+        <w:rPr>
+          <w:rFonts w:ascii="宋体" w:eastAsia="宋体" w:hAnsi="宋体" w:hint="eastAsia"/>
+          <w:sz w:val="24"/>
+          <w:szCs w:val="24"/>
+        </w:rPr>
+        <w:t>shared</w:t>
+      </w:r>
+      <w:r>
+        <w:rPr>
+          <w:rFonts w:ascii="宋体" w:eastAsia="宋体" w:hAnsi="宋体"/>
+          <w:sz w:val="24"/>
+          <w:szCs w:val="24"/>
+        </w:rPr>
+        <w:t>_ptr</w:t>
+      </w:r>
+      <w:proofErr w:type="spellEnd"/>
+      <w:r>
+        <w:rPr>
+          <w:rFonts w:ascii="宋体" w:eastAsia="宋体" w:hAnsi="宋体" w:hint="eastAsia"/>
+          <w:sz w:val="24"/>
+          <w:szCs w:val="24"/>
+        </w:rPr>
+        <w:t>对象。操作表12.1、12.2。</w:t>
+      </w:r>
+      <w:r>
+        <w:rPr>
+          <w:rFonts w:ascii="宋体" w:eastAsia="宋体" w:hAnsi="宋体" w:hint="eastAsia"/>
+          <w:sz w:val="24"/>
+          <w:szCs w:val="24"/>
+        </w:rPr>
+        <w:t>使用智能指针的基本规范P417。</w:t>
+      </w:r>
+    </w:p>
+    <w:p>
+      <w:pPr>
+        <w:pStyle w:val="a7"/>
+        <w:numPr>
+          <w:ilvl w:val="0"/>
+          <w:numId w:val="6"/>
+        </w:numPr>
+        <w:ind w:firstLineChars="0"/>
+        <w:rPr>
+          <w:rFonts w:ascii="宋体" w:eastAsia="宋体" w:hAnsi="宋体"/>
+          <w:sz w:val="24"/>
+          <w:szCs w:val="24"/>
+        </w:rPr>
+      </w:pPr>
+      <w:r>
+        <w:rPr>
+          <w:rFonts w:ascii="宋体" w:eastAsia="宋体" w:hAnsi="宋体"/>
+          <w:sz w:val="24"/>
+          <w:szCs w:val="24"/>
+        </w:rPr>
+        <w:t>P</w:t>
+      </w:r>
+      <w:r>
+        <w:rPr>
+          <w:rFonts w:ascii="宋体" w:eastAsia="宋体" w:hAnsi="宋体" w:hint="eastAsia"/>
+          <w:sz w:val="24"/>
+          <w:szCs w:val="24"/>
+        </w:rPr>
+        <w:t>403程序使用动态内存出于以下三种原因之一：程序不知道自己需要使用多少对象；程序不知道所需对象的准确类型；程序需要在多个对象间共享数据。</w:t>
+      </w:r>
+    </w:p>
+    <w:p>
+      <w:pPr>
+        <w:pStyle w:val="a7"/>
+        <w:numPr>
+          <w:ilvl w:val="0"/>
+          <w:numId w:val="6"/>
+        </w:numPr>
+        <w:ind w:firstLineChars="0"/>
+        <w:rPr>
+          <w:rFonts w:ascii="宋体" w:eastAsia="宋体" w:hAnsi="宋体"/>
+          <w:sz w:val="24"/>
+          <w:szCs w:val="24"/>
+        </w:rPr>
+      </w:pPr>
+      <w:r>
+        <w:rPr>
+          <w:rFonts w:ascii="宋体" w:eastAsia="宋体" w:hAnsi="宋体" w:hint="eastAsia"/>
+          <w:sz w:val="24"/>
+          <w:szCs w:val="24"/>
+        </w:rPr>
+        <w:t>P415函数的退出有两种可能，</w:t>
+      </w:r>
+      <w:proofErr w:type="gramStart"/>
+      <w:r>
+        <w:rPr>
+          <w:rFonts w:ascii="宋体" w:eastAsia="宋体" w:hAnsi="宋体" w:hint="eastAsia"/>
+          <w:sz w:val="24"/>
+          <w:szCs w:val="24"/>
+        </w:rPr>
+        <w:t>正常结束</w:t>
+      </w:r>
+      <w:proofErr w:type="gramEnd"/>
+      <w:r>
+        <w:rPr>
+          <w:rFonts w:ascii="宋体" w:eastAsia="宋体" w:hAnsi="宋体" w:hint="eastAsia"/>
+          <w:sz w:val="24"/>
+          <w:szCs w:val="24"/>
+        </w:rPr>
+        <w:t>或者发生了异常，无论哪种情况，局部对象都会被销毁。</w:t>
+      </w:r>
+    </w:p>
+    <w:p>
+      <w:pPr>
+        <w:pStyle w:val="a7"/>
+        <w:numPr>
+          <w:ilvl w:val="0"/>
+          <w:numId w:val="6"/>
+        </w:numPr>
+        <w:ind w:firstLineChars="0"/>
+        <w:rPr>
+          <w:rFonts w:ascii="宋体" w:eastAsia="宋体" w:hAnsi="宋体"/>
+          <w:sz w:val="24"/>
+          <w:szCs w:val="24"/>
+        </w:rPr>
+      </w:pPr>
+      <w:r>
+        <w:rPr>
+          <w:rFonts w:ascii="宋体" w:eastAsia="宋体" w:hAnsi="宋体"/>
+          <w:sz w:val="24"/>
+          <w:szCs w:val="24"/>
+        </w:rPr>
+        <w:t>P</w:t>
+      </w:r>
+      <w:r>
+        <w:rPr>
+          <w:rFonts w:ascii="宋体" w:eastAsia="宋体" w:hAnsi="宋体" w:hint="eastAsia"/>
+          <w:sz w:val="24"/>
+          <w:szCs w:val="24"/>
+        </w:rPr>
+        <w:t>423allocator</w:t>
+      </w:r>
+      <w:proofErr w:type="gramStart"/>
+      <w:r>
+        <w:rPr>
+          <w:rFonts w:ascii="宋体" w:eastAsia="宋体" w:hAnsi="宋体" w:hint="eastAsia"/>
+          <w:sz w:val="24"/>
+          <w:szCs w:val="24"/>
+        </w:rPr>
+        <w:t>类允许</w:t>
+      </w:r>
+      <w:proofErr w:type="gramEnd"/>
+      <w:r>
+        <w:rPr>
+          <w:rFonts w:ascii="宋体" w:eastAsia="宋体" w:hAnsi="宋体" w:hint="eastAsia"/>
+          <w:sz w:val="24"/>
+          <w:szCs w:val="24"/>
+        </w:rPr>
+        <w:t>我们将分配和初始化分离。提供更好的性能和更灵活的内存管理能力。</w:t>
+      </w:r>
+      <w:r>
+        <w:rPr>
+          <w:rFonts w:ascii="宋体" w:eastAsia="宋体" w:hAnsi="宋体" w:hint="eastAsia"/>
+          <w:sz w:val="24"/>
+          <w:szCs w:val="24"/>
+        </w:rPr>
+        <w:t>P427有该类介绍，P464有典型例子</w:t>
+      </w:r>
+      <w:r>
+        <w:rPr>
+          <w:rFonts w:ascii="宋体" w:eastAsia="宋体" w:hAnsi="宋体" w:hint="eastAsia"/>
+          <w:sz w:val="24"/>
+          <w:szCs w:val="24"/>
+        </w:rPr>
+        <w:t>，使用步骤P428表12.7</w:t>
+      </w:r>
+      <w:r>
+        <w:rPr>
+          <w:rFonts w:ascii="宋体" w:eastAsia="宋体" w:hAnsi="宋体" w:hint="eastAsia"/>
+          <w:sz w:val="24"/>
+          <w:szCs w:val="24"/>
+        </w:rPr>
+        <w:t>。</w:t>
+      </w:r>
+    </w:p>
+    <w:p>
+      <w:pPr>
+        <w:pStyle w:val="a7"/>
+        <w:numPr>
+          <w:ilvl w:val="0"/>
+          <w:numId w:val="6"/>
+        </w:numPr>
+        <w:ind w:firstLineChars="0"/>
+        <w:rPr>
+          <w:rFonts w:ascii="宋体" w:eastAsia="宋体" w:hAnsi="宋体"/>
+          <w:sz w:val="24"/>
+          <w:szCs w:val="24"/>
+        </w:rPr>
+      </w:pPr>
+      <w:r>
+        <w:rPr>
+          <w:rFonts w:ascii="宋体" w:eastAsia="宋体" w:hAnsi="宋体" w:hint="eastAsia"/>
+          <w:sz w:val="24"/>
+          <w:szCs w:val="24"/>
+        </w:rPr>
+        <w:t>未定义的含义就是语法中未定义或没考虑的情况，不知道会发生什么</w:t>
+      </w:r>
+    </w:p>
+    <w:p>
+      <w:pPr>
+        <w:pStyle w:val="a7"/>
+        <w:numPr>
+          <w:ilvl w:val="0"/>
+          <w:numId w:val="6"/>
+        </w:numPr>
+        <w:ind w:firstLineChars="0"/>
+        <w:rPr>
+          <w:rFonts w:ascii="宋体" w:eastAsia="宋体" w:hAnsi="宋体"/>
+          <w:sz w:val="24"/>
+          <w:szCs w:val="24"/>
+        </w:rPr>
+      </w:pPr>
+      <w:r>
+        <w:rPr>
+          <w:rFonts w:ascii="宋体" w:eastAsia="宋体" w:hAnsi="宋体" w:hint="eastAsia"/>
+          <w:sz w:val="24"/>
+          <w:szCs w:val="24"/>
+        </w:rPr>
+        <w:t>1</w:t>
+      </w:r>
+    </w:p>
+    <w:p>
+      <w:pPr>
+        <w:pStyle w:val="a7"/>
+        <w:numPr>
+          <w:ilvl w:val="0"/>
+          <w:numId w:val="2"/>
+        </w:numPr>
+        <w:ind w:firstLineChars="0"/>
+        <w:rPr>
+          <w:rFonts w:ascii="宋体" w:eastAsia="宋体" w:hAnsi="宋体"/>
+          <w:sz w:val="24"/>
+          <w:szCs w:val="24"/>
+        </w:rPr>
+      </w:pPr>
+      <w:r>
+        <w:rPr>
+          <w:rFonts w:ascii="宋体" w:eastAsia="宋体" w:hAnsi="宋体" w:hint="eastAsia"/>
+          <w:sz w:val="24"/>
+          <w:szCs w:val="24"/>
+        </w:rPr>
+        <w:t>与C不同类型或名词</w:t>
+      </w:r>
+    </w:p>
+    <w:p>
+      <w:pPr>
+        <w:pStyle w:val="a7"/>
+        <w:numPr>
+          <w:ilvl w:val="0"/>
+          <w:numId w:val="3"/>
+        </w:numPr>
+        <w:ind w:firstLineChars="0"/>
+        <w:rPr>
+          <w:rFonts w:ascii="宋体" w:eastAsia="宋体" w:hAnsi="宋体"/>
+          <w:sz w:val="24"/>
+          <w:szCs w:val="24"/>
+        </w:rPr>
+      </w:pPr>
+      <w:r>
+        <w:rPr>
+          <w:rFonts w:ascii="宋体" w:eastAsia="宋体" w:hAnsi="宋体" w:hint="eastAsia"/>
+          <w:sz w:val="24"/>
+          <w:szCs w:val="24"/>
+        </w:rPr>
+        <w:t>重载：如果在同一作用域内的几个函数名字相同但形参列表不同，我们称之为重载（overloaded）函数。给程序员自己看的，重点时容易理解。</w:t>
+      </w:r>
+    </w:p>
+    <w:p>
+      <w:pPr>
+        <w:pStyle w:val="a7"/>
+        <w:numPr>
+          <w:ilvl w:val="0"/>
+          <w:numId w:val="3"/>
+        </w:numPr>
+        <w:ind w:firstLineChars="0"/>
+        <w:rPr>
+          <w:rFonts w:ascii="宋体" w:eastAsia="宋体" w:hAnsi="宋体"/>
+          <w:sz w:val="24"/>
+          <w:szCs w:val="24"/>
+        </w:rPr>
+      </w:pPr>
+      <w:r>
+        <w:rPr>
+          <w:rFonts w:ascii="宋体" w:eastAsia="宋体" w:hAnsi="宋体"/>
+          <w:sz w:val="24"/>
+          <w:szCs w:val="24"/>
+        </w:rPr>
+        <w:t xml:space="preserve">int main(int </w:t>
+      </w:r>
+      <w:proofErr w:type="spellStart"/>
+      <w:r>
+        <w:rPr>
+          <w:rFonts w:ascii="宋体" w:eastAsia="宋体" w:hAnsi="宋体"/>
+          <w:sz w:val="24"/>
+          <w:szCs w:val="24"/>
+        </w:rPr>
+        <w:t>argc</w:t>
+      </w:r>
+      <w:proofErr w:type="spellEnd"/>
+      <w:r>
+        <w:rPr>
+          <w:rFonts w:ascii="宋体" w:eastAsia="宋体" w:hAnsi="宋体"/>
+          <w:sz w:val="24"/>
+          <w:szCs w:val="24"/>
+        </w:rPr>
+        <w:t xml:space="preserve"> ,char **</w:t>
+      </w:r>
+      <w:proofErr w:type="spellStart"/>
+      <w:r>
+        <w:rPr>
+          <w:rFonts w:ascii="宋体" w:eastAsia="宋体" w:hAnsi="宋体"/>
+          <w:sz w:val="24"/>
+          <w:szCs w:val="24"/>
+        </w:rPr>
+        <w:t>aegv</w:t>
+      </w:r>
+      <w:proofErr w:type="spellEnd"/>
+      <w:r>
+        <w:rPr>
+          <w:rFonts w:ascii="宋体" w:eastAsia="宋体" w:hAnsi="宋体" w:hint="eastAsia"/>
+          <w:sz w:val="24"/>
+          <w:szCs w:val="24"/>
+        </w:rPr>
+        <w:t>，char</w:t>
+      </w:r>
+      <w:r>
+        <w:rPr>
+          <w:rFonts w:ascii="宋体" w:eastAsia="宋体" w:hAnsi="宋体"/>
+          <w:sz w:val="24"/>
+          <w:szCs w:val="24"/>
+        </w:rPr>
+        <w:t xml:space="preserve"> </w:t>
+      </w:r>
+      <w:r>
+        <w:rPr>
+          <w:rFonts w:ascii="宋体" w:eastAsia="宋体" w:hAnsi="宋体" w:hint="eastAsia"/>
+          <w:sz w:val="24"/>
+          <w:szCs w:val="24"/>
+        </w:rPr>
+        <w:t>*</w:t>
+      </w:r>
+      <w:r>
+        <w:rPr>
+          <w:rFonts w:ascii="宋体" w:eastAsia="宋体" w:hAnsi="宋体"/>
+          <w:sz w:val="24"/>
+          <w:szCs w:val="24"/>
+        </w:rPr>
+        <w:t xml:space="preserve"> </w:t>
+      </w:r>
+      <w:proofErr w:type="spellStart"/>
+      <w:r>
+        <w:rPr>
+          <w:rFonts w:ascii="宋体" w:eastAsia="宋体" w:hAnsi="宋体" w:hint="eastAsia"/>
+          <w:sz w:val="24"/>
+          <w:szCs w:val="24"/>
+        </w:rPr>
+        <w:t>envp</w:t>
+      </w:r>
+      <w:proofErr w:type="spellEnd"/>
+      <w:r>
+        <w:rPr>
+          <w:rFonts w:ascii="宋体" w:eastAsia="宋体" w:hAnsi="宋体"/>
+          <w:sz w:val="24"/>
+          <w:szCs w:val="24"/>
+        </w:rPr>
+        <w:t>)</w:t>
+      </w:r>
+      <w:r>
+        <w:rPr>
+          <w:rFonts w:ascii="宋体" w:eastAsia="宋体" w:hAnsi="宋体" w:hint="eastAsia"/>
+          <w:sz w:val="24"/>
+          <w:szCs w:val="24"/>
+        </w:rPr>
+        <w:t>，</w:t>
+      </w:r>
+      <w:proofErr w:type="spellStart"/>
+      <w:r>
+        <w:rPr>
+          <w:rFonts w:ascii="宋体" w:eastAsia="宋体" w:hAnsi="宋体" w:hint="eastAsia"/>
+          <w:sz w:val="24"/>
+          <w:szCs w:val="24"/>
+        </w:rPr>
+        <w:t>argc</w:t>
+      </w:r>
+      <w:proofErr w:type="spellEnd"/>
+      <w:r>
+        <w:rPr>
+          <w:rFonts w:ascii="宋体" w:eastAsia="宋体" w:hAnsi="宋体" w:hint="eastAsia"/>
+          <w:sz w:val="24"/>
+          <w:szCs w:val="24"/>
+        </w:rPr>
+        <w:t>参数个数，包括执行文件，以空格分；</w:t>
+      </w:r>
+      <w:proofErr w:type="spellStart"/>
+      <w:r>
+        <w:rPr>
+          <w:rFonts w:ascii="宋体" w:eastAsia="宋体" w:hAnsi="宋体" w:hint="eastAsia"/>
+          <w:sz w:val="24"/>
+          <w:szCs w:val="24"/>
+        </w:rPr>
+        <w:t>argv</w:t>
+      </w:r>
+      <w:proofErr w:type="spellEnd"/>
+      <w:r>
+        <w:rPr>
+          <w:rFonts w:ascii="宋体" w:eastAsia="宋体" w:hAnsi="宋体" w:hint="eastAsia"/>
+          <w:sz w:val="24"/>
+          <w:szCs w:val="24"/>
+        </w:rPr>
+        <w:t>是输入的参数，是一个数组；</w:t>
+      </w:r>
+      <w:proofErr w:type="spellStart"/>
+      <w:r>
+        <w:rPr>
+          <w:rFonts w:ascii="宋体" w:eastAsia="宋体" w:hAnsi="宋体" w:hint="eastAsia"/>
+          <w:sz w:val="24"/>
+          <w:szCs w:val="24"/>
+        </w:rPr>
+        <w:t>envp</w:t>
+      </w:r>
+      <w:proofErr w:type="spellEnd"/>
+      <w:r>
+        <w:rPr>
+          <w:rFonts w:ascii="宋体" w:eastAsia="宋体" w:hAnsi="宋体" w:hint="eastAsia"/>
+          <w:sz w:val="24"/>
+          <w:szCs w:val="24"/>
+        </w:rPr>
+        <w:t>为环境变量</w:t>
+      </w:r>
+      <w:r>
+        <w:rPr>
+          <w:rFonts w:ascii="宋体" w:eastAsia="宋体" w:hAnsi="宋体" w:hint="eastAsia"/>
+          <w:sz w:val="24"/>
+          <w:szCs w:val="24"/>
+        </w:rPr>
+        <w:t>，其参数是命令行或launch文件输入的参数</w:t>
+      </w:r>
+    </w:p>
+    <w:p>
+      <w:pPr>
+        <w:pStyle w:val="a7"/>
+        <w:numPr>
+          <w:ilvl w:val="0"/>
+          <w:numId w:val="3"/>
+        </w:numPr>
+        <w:ind w:firstLineChars="0"/>
+        <w:rPr>
+          <w:rFonts w:ascii="宋体" w:eastAsia="宋体" w:hAnsi="宋体"/>
+          <w:sz w:val="24"/>
+          <w:szCs w:val="24"/>
+        </w:rPr>
+      </w:pPr>
+      <w:proofErr w:type="spellStart"/>
+      <w:r>
+        <w:rPr>
+          <w:rFonts w:ascii="宋体" w:eastAsia="宋体" w:hAnsi="宋体" w:hint="eastAsia"/>
+          <w:sz w:val="24"/>
+          <w:szCs w:val="24"/>
+        </w:rPr>
+        <w:t>cerr</w:t>
+      </w:r>
+      <w:proofErr w:type="spellEnd"/>
+      <w:r>
+        <w:rPr>
+          <w:rFonts w:ascii="宋体" w:eastAsia="宋体" w:hAnsi="宋体" w:hint="eastAsia"/>
+          <w:sz w:val="24"/>
+          <w:szCs w:val="24"/>
+        </w:rPr>
+        <w:t>输出错误信息，与</w:t>
+      </w:r>
+      <w:proofErr w:type="spellStart"/>
+      <w:r>
+        <w:rPr>
+          <w:rFonts w:ascii="宋体" w:eastAsia="宋体" w:hAnsi="宋体" w:hint="eastAsia"/>
+          <w:sz w:val="24"/>
+          <w:szCs w:val="24"/>
+        </w:rPr>
+        <w:t>cout</w:t>
+      </w:r>
+      <w:proofErr w:type="spellEnd"/>
+      <w:r>
+        <w:rPr>
+          <w:rFonts w:ascii="宋体" w:eastAsia="宋体" w:hAnsi="宋体"/>
+          <w:sz w:val="24"/>
+          <w:szCs w:val="24"/>
+        </w:rPr>
+        <w:t xml:space="preserve"> </w:t>
+      </w:r>
+      <w:r>
+        <w:rPr>
+          <w:rFonts w:ascii="宋体" w:eastAsia="宋体" w:hAnsi="宋体" w:hint="eastAsia"/>
+          <w:sz w:val="24"/>
+          <w:szCs w:val="24"/>
+        </w:rPr>
+        <w:t>的区别是</w:t>
+      </w:r>
+      <w:proofErr w:type="gramStart"/>
+      <w:r>
+        <w:rPr>
+          <w:rFonts w:ascii="宋体" w:eastAsia="宋体" w:hAnsi="宋体" w:hint="eastAsia"/>
+          <w:sz w:val="24"/>
+          <w:szCs w:val="24"/>
+        </w:rPr>
+        <w:t>不</w:t>
+      </w:r>
+      <w:proofErr w:type="gramEnd"/>
+      <w:r>
+        <w:rPr>
+          <w:rFonts w:ascii="宋体" w:eastAsia="宋体" w:hAnsi="宋体" w:hint="eastAsia"/>
+          <w:sz w:val="24"/>
+          <w:szCs w:val="24"/>
+        </w:rPr>
+        <w:t>缓冲</w:t>
+      </w:r>
+    </w:p>
+    <w:p>
+      <w:pPr>
+        <w:pStyle w:val="a7"/>
+        <w:numPr>
+          <w:ilvl w:val="0"/>
+          <w:numId w:val="3"/>
+        </w:numPr>
+        <w:ind w:firstLineChars="0"/>
+        <w:rPr>
+          <w:rFonts w:ascii="宋体" w:eastAsia="宋体" w:hAnsi="宋体"/>
+          <w:sz w:val="24"/>
+          <w:szCs w:val="24"/>
+        </w:rPr>
+      </w:pPr>
+      <w:r>
+        <w:rPr>
+          <w:rFonts w:ascii="宋体" w:eastAsia="宋体" w:hAnsi="宋体" w:hint="eastAsia"/>
+          <w:sz w:val="24"/>
+          <w:szCs w:val="24"/>
+        </w:rPr>
+        <w:t>字面值常量(</w:t>
+      </w:r>
+      <w:r>
+        <w:rPr>
+          <w:rFonts w:ascii="宋体" w:eastAsia="宋体" w:hAnsi="宋体"/>
+          <w:sz w:val="24"/>
+          <w:szCs w:val="24"/>
+        </w:rPr>
+        <w:t>P37):</w:t>
+      </w:r>
+      <w:r>
+        <w:rPr>
+          <w:rFonts w:ascii="宋体" w:eastAsia="宋体" w:hAnsi="宋体" w:hint="eastAsia"/>
+          <w:sz w:val="24"/>
+          <w:szCs w:val="24"/>
+        </w:rPr>
+        <w:t>0x</w:t>
+      </w:r>
+      <w:r>
+        <w:rPr>
+          <w:rFonts w:ascii="宋体" w:eastAsia="宋体" w:hAnsi="宋体"/>
+          <w:sz w:val="24"/>
+          <w:szCs w:val="24"/>
+        </w:rPr>
+        <w:t>1FF，</w:t>
+      </w:r>
+      <w:r>
+        <w:rPr>
+          <w:rFonts w:ascii="宋体" w:eastAsia="宋体" w:hAnsi="宋体" w:hint="eastAsia"/>
+          <w:sz w:val="24"/>
+          <w:szCs w:val="24"/>
+        </w:rPr>
+        <w:t>0</w:t>
+      </w:r>
+      <w:r>
+        <w:rPr>
+          <w:rFonts w:ascii="宋体" w:eastAsia="宋体" w:hAnsi="宋体"/>
+          <w:sz w:val="24"/>
+          <w:szCs w:val="24"/>
+        </w:rPr>
+        <w:t>24（八进制），</w:t>
+      </w:r>
+      <w:r>
+        <w:rPr>
+          <w:rFonts w:ascii="宋体" w:eastAsia="宋体" w:hAnsi="宋体" w:hint="eastAsia"/>
+          <w:sz w:val="24"/>
+          <w:szCs w:val="24"/>
+        </w:rPr>
+        <w:t>L‘a’。</w:t>
+      </w:r>
+    </w:p>
+    <w:p>
+      <w:pPr>
+        <w:pStyle w:val="a7"/>
+        <w:numPr>
+          <w:ilvl w:val="0"/>
+          <w:numId w:val="3"/>
+        </w:numPr>
+        <w:ind w:firstLineChars="0"/>
+        <w:rPr>
+          <w:rFonts w:ascii="宋体" w:eastAsia="宋体" w:hAnsi="宋体"/>
+          <w:sz w:val="24"/>
+          <w:szCs w:val="24"/>
+        </w:rPr>
+      </w:pPr>
+      <w:r>
+        <w:rPr>
+          <w:rFonts w:ascii="宋体" w:eastAsia="宋体" w:hAnsi="宋体"/>
+          <w:sz w:val="24"/>
+          <w:szCs w:val="24"/>
+        </w:rPr>
+        <w:t>String</w:t>
+      </w:r>
+      <w:r>
+        <w:rPr>
+          <w:rFonts w:ascii="宋体" w:eastAsia="宋体" w:hAnsi="宋体" w:hint="eastAsia"/>
+          <w:sz w:val="24"/>
+          <w:szCs w:val="24"/>
+        </w:rPr>
+        <w:t>是一种库类型，表示可变化的字符序列</w:t>
+      </w:r>
+    </w:p>
+    <w:p>
+      <w:pPr>
+        <w:pStyle w:val="a7"/>
+        <w:numPr>
+          <w:ilvl w:val="0"/>
+          <w:numId w:val="3"/>
+        </w:numPr>
+        <w:ind w:firstLineChars="0"/>
+        <w:rPr>
+          <w:rFonts w:ascii="宋体" w:eastAsia="宋体" w:hAnsi="宋体"/>
+          <w:sz w:val="24"/>
+          <w:szCs w:val="24"/>
+        </w:rPr>
+      </w:pPr>
+      <w:r>
+        <w:rPr>
+          <w:rFonts w:ascii="宋体" w:eastAsia="宋体" w:hAnsi="宋体" w:hint="eastAsia"/>
+          <w:sz w:val="24"/>
+          <w:szCs w:val="24"/>
+        </w:rPr>
+        <w:t>定义在函数体内部的内置类型变量将不会被初始化</w:t>
+      </w:r>
+    </w:p>
+    <w:p>
+      <w:pPr>
+        <w:pStyle w:val="a7"/>
+        <w:numPr>
+          <w:ilvl w:val="0"/>
+          <w:numId w:val="3"/>
+        </w:numPr>
+        <w:ind w:firstLineChars="0"/>
+        <w:rPr>
+          <w:rFonts w:ascii="宋体" w:eastAsia="宋体" w:hAnsi="宋体"/>
+          <w:sz w:val="24"/>
+          <w:szCs w:val="24"/>
+        </w:rPr>
+      </w:pPr>
+      <w:r>
+        <w:rPr>
+          <w:rFonts w:ascii="宋体" w:eastAsia="宋体" w:hAnsi="宋体" w:hint="eastAsia"/>
+          <w:sz w:val="24"/>
+          <w:szCs w:val="24"/>
+        </w:rPr>
+        <w:t>：：作用运算符，如：std：：</w:t>
+      </w:r>
+      <w:proofErr w:type="spellStart"/>
+      <w:r>
+        <w:rPr>
+          <w:rFonts w:ascii="宋体" w:eastAsia="宋体" w:hAnsi="宋体" w:hint="eastAsia"/>
+          <w:sz w:val="24"/>
+          <w:szCs w:val="24"/>
+        </w:rPr>
+        <w:t>cout</w:t>
+      </w:r>
+      <w:proofErr w:type="spellEnd"/>
+      <w:r>
+        <w:rPr>
+          <w:rFonts w:ascii="宋体" w:eastAsia="宋体" w:hAnsi="宋体" w:hint="eastAsia"/>
+          <w:sz w:val="24"/>
+          <w:szCs w:val="24"/>
+        </w:rPr>
+        <w:t>，类名：：，优先在：：的作用域（std，类内）找</w:t>
+      </w:r>
+      <w:r>
+        <w:rPr>
+          <w:rFonts w:ascii="宋体" w:eastAsia="宋体" w:hAnsi="宋体" w:hint="eastAsia"/>
+          <w:sz w:val="24"/>
+          <w:szCs w:val="24"/>
+        </w:rPr>
+        <w:t>函数体出现的</w:t>
+      </w:r>
+      <w:r>
+        <w:rPr>
+          <w:rFonts w:ascii="宋体" w:eastAsia="宋体" w:hAnsi="宋体" w:hint="eastAsia"/>
+          <w:sz w:val="24"/>
+          <w:szCs w:val="24"/>
+        </w:rPr>
+        <w:t>变量。</w:t>
+      </w:r>
+      <w:r>
+        <w:rPr>
+          <w:rFonts w:ascii="宋体" w:eastAsia="宋体" w:hAnsi="宋体" w:hint="eastAsia"/>
+          <w:sz w:val="24"/>
+          <w:szCs w:val="24"/>
+        </w:rPr>
+        <w:t>P</w:t>
+      </w:r>
+      <w:r>
+        <w:rPr>
+          <w:rFonts w:ascii="宋体" w:eastAsia="宋体" w:hAnsi="宋体"/>
+          <w:sz w:val="24"/>
+          <w:szCs w:val="24"/>
+        </w:rPr>
+        <w:t>270::</w:t>
+      </w:r>
+      <w:r>
+        <w:rPr>
+          <w:rFonts w:ascii="宋体" w:eastAsia="宋体" w:hAnsi="宋体" w:hint="eastAsia"/>
+          <w:sz w:val="24"/>
+          <w:szCs w:val="24"/>
+        </w:rPr>
+        <w:t>使用后作用域限定。</w:t>
+      </w:r>
+    </w:p>
+    <w:p>
+      <w:pPr>
+        <w:pStyle w:val="a7"/>
+        <w:numPr>
+          <w:ilvl w:val="0"/>
+          <w:numId w:val="3"/>
+        </w:numPr>
+        <w:ind w:firstLineChars="0"/>
+        <w:rPr>
+          <w:rFonts w:ascii="宋体" w:eastAsia="宋体" w:hAnsi="宋体"/>
+          <w:sz w:val="24"/>
+          <w:szCs w:val="24"/>
+        </w:rPr>
+      </w:pPr>
+      <w:proofErr w:type="spellStart"/>
+      <w:r>
+        <w:rPr>
+          <w:rFonts w:ascii="宋体" w:eastAsia="宋体" w:hAnsi="宋体" w:hint="eastAsia"/>
+          <w:sz w:val="24"/>
+          <w:szCs w:val="24"/>
+        </w:rPr>
+        <w:t>lvalue</w:t>
+      </w:r>
+      <w:proofErr w:type="spellEnd"/>
+      <w:r>
+        <w:rPr>
+          <w:rFonts w:ascii="宋体" w:eastAsia="宋体" w:hAnsi="宋体" w:hint="eastAsia"/>
+          <w:sz w:val="24"/>
+          <w:szCs w:val="24"/>
+        </w:rPr>
+        <w:t>、</w:t>
+      </w:r>
+      <w:proofErr w:type="spellStart"/>
+      <w:r>
+        <w:rPr>
+          <w:rFonts w:ascii="宋体" w:eastAsia="宋体" w:hAnsi="宋体" w:hint="eastAsia"/>
+          <w:sz w:val="24"/>
+          <w:szCs w:val="24"/>
+        </w:rPr>
+        <w:t>rvalue</w:t>
+      </w:r>
+      <w:proofErr w:type="spellEnd"/>
+      <w:r>
+        <w:rPr>
+          <w:rFonts w:ascii="宋体" w:eastAsia="宋体" w:hAnsi="宋体" w:hint="eastAsia"/>
+          <w:sz w:val="24"/>
+          <w:szCs w:val="24"/>
+        </w:rPr>
+        <w:t>：左、右值</w:t>
+      </w:r>
+    </w:p>
+    <w:p>
+      <w:pPr>
+        <w:pStyle w:val="a7"/>
+        <w:numPr>
+          <w:ilvl w:val="0"/>
+          <w:numId w:val="3"/>
+        </w:numPr>
+        <w:ind w:firstLineChars="0"/>
+        <w:rPr>
+          <w:rFonts w:ascii="宋体" w:eastAsia="宋体" w:hAnsi="宋体"/>
+          <w:sz w:val="24"/>
+          <w:szCs w:val="24"/>
+        </w:rPr>
+      </w:pPr>
+      <w:r>
+        <w:rPr>
+          <w:rFonts w:ascii="宋体" w:eastAsia="宋体" w:hAnsi="宋体" w:hint="eastAsia"/>
+          <w:sz w:val="24"/>
+          <w:szCs w:val="24"/>
+        </w:rPr>
+        <w:t>引用（复合类型）：int</w:t>
+      </w:r>
+      <w:r>
+        <w:rPr>
+          <w:rFonts w:ascii="宋体" w:eastAsia="宋体" w:hAnsi="宋体"/>
+          <w:sz w:val="24"/>
+          <w:szCs w:val="24"/>
+        </w:rPr>
+        <w:t xml:space="preserve"> </w:t>
+      </w:r>
+      <w:r>
+        <w:rPr>
+          <w:rFonts w:ascii="宋体" w:eastAsia="宋体" w:hAnsi="宋体" w:hint="eastAsia"/>
+          <w:sz w:val="24"/>
+          <w:szCs w:val="24"/>
+        </w:rPr>
+        <w:t>a=</w:t>
+      </w:r>
+      <w:r>
+        <w:rPr>
+          <w:rFonts w:ascii="宋体" w:eastAsia="宋体" w:hAnsi="宋体"/>
+          <w:sz w:val="24"/>
+          <w:szCs w:val="24"/>
+        </w:rPr>
+        <w:t>1</w:t>
+      </w:r>
+      <w:r>
+        <w:rPr>
+          <w:rFonts w:ascii="宋体" w:eastAsia="宋体" w:hAnsi="宋体" w:hint="eastAsia"/>
+          <w:sz w:val="24"/>
+          <w:szCs w:val="24"/>
+        </w:rPr>
+        <w:t>；int</w:t>
+      </w:r>
+      <w:r>
+        <w:rPr>
+          <w:rFonts w:ascii="宋体" w:eastAsia="宋体" w:hAnsi="宋体"/>
+          <w:sz w:val="24"/>
+          <w:szCs w:val="24"/>
+        </w:rPr>
+        <w:t xml:space="preserve"> </w:t>
+      </w:r>
+      <w:r>
+        <w:rPr>
+          <w:rFonts w:ascii="宋体" w:eastAsia="宋体" w:hAnsi="宋体" w:hint="eastAsia"/>
+          <w:sz w:val="24"/>
+          <w:szCs w:val="24"/>
+        </w:rPr>
+        <w:t>&amp;b=a；</w:t>
+      </w:r>
+      <w:r>
+        <w:rPr>
+          <w:rFonts w:ascii="宋体" w:eastAsia="宋体" w:hAnsi="宋体" w:hint="eastAsia"/>
+          <w:sz w:val="24"/>
+          <w:szCs w:val="24"/>
+        </w:rPr>
+        <w:t>i</w:t>
+      </w:r>
+      <w:r>
+        <w:rPr>
+          <w:rFonts w:ascii="宋体" w:eastAsia="宋体" w:hAnsi="宋体"/>
+          <w:sz w:val="24"/>
+          <w:szCs w:val="24"/>
+        </w:rPr>
+        <w:t>nt &amp;c=a</w:t>
+      </w:r>
+      <w:r>
+        <w:rPr>
+          <w:rFonts w:ascii="宋体" w:eastAsia="宋体" w:hAnsi="宋体" w:hint="eastAsia"/>
+          <w:sz w:val="24"/>
+          <w:szCs w:val="24"/>
+        </w:rPr>
+        <w:t>；</w:t>
+      </w:r>
+      <w:r>
+        <w:rPr>
+          <w:rFonts w:ascii="宋体" w:eastAsia="宋体" w:hAnsi="宋体" w:hint="eastAsia"/>
+          <w:sz w:val="24"/>
+          <w:szCs w:val="24"/>
+        </w:rPr>
+        <w:t>可多次引用</w:t>
+      </w:r>
+      <w:r>
+        <w:rPr>
+          <w:rFonts w:ascii="宋体" w:eastAsia="宋体" w:hAnsi="宋体" w:hint="eastAsia"/>
+          <w:sz w:val="24"/>
+          <w:szCs w:val="24"/>
+        </w:rPr>
+        <w:t>，其中a、b、c本身不是对象</w:t>
+      </w:r>
+      <w:r>
+        <w:rPr>
+          <w:rFonts w:ascii="宋体" w:eastAsia="宋体" w:hAnsi="宋体" w:hint="eastAsia"/>
+          <w:sz w:val="24"/>
+          <w:szCs w:val="24"/>
+        </w:rPr>
+        <w:t>，对象是指a指向的地址上的内容</w:t>
+      </w:r>
+    </w:p>
+    <w:p>
+      <w:pPr>
+        <w:pStyle w:val="a7"/>
+        <w:numPr>
+          <w:ilvl w:val="0"/>
+          <w:numId w:val="3"/>
+        </w:numPr>
+        <w:ind w:firstLineChars="0"/>
+        <w:rPr>
+          <w:rFonts w:ascii="宋体" w:eastAsia="宋体" w:hAnsi="宋体"/>
+          <w:sz w:val="24"/>
+          <w:szCs w:val="24"/>
+        </w:rPr>
+      </w:pPr>
+      <w:r>
+        <w:rPr>
+          <w:rFonts w:ascii="宋体" w:eastAsia="宋体" w:hAnsi="宋体" w:hint="eastAsia"/>
+          <w:sz w:val="24"/>
+          <w:szCs w:val="24"/>
+        </w:rPr>
+        <w:t>void*指针，能做指针比较、函数输入输出、赋给另外一个void*指针，不能就直接操作其所指对象，因为无法确定对象类型。</w:t>
+      </w:r>
+    </w:p>
+    <w:p>
+      <w:pPr>
+        <w:pStyle w:val="a7"/>
+        <w:numPr>
+          <w:ilvl w:val="0"/>
+          <w:numId w:val="3"/>
+        </w:numPr>
+        <w:ind w:firstLineChars="0"/>
+        <w:rPr>
+          <w:rFonts w:ascii="宋体" w:eastAsia="宋体" w:hAnsi="宋体"/>
+          <w:sz w:val="24"/>
+          <w:szCs w:val="24"/>
+        </w:rPr>
+      </w:pPr>
       <w:r>
         <w:rPr>
           <w:rFonts w:ascii="宋体" w:eastAsia="宋体" w:hAnsi="宋体" w:hint="eastAsia"/>
@@ -6637,1307 +7947,6 @@
           <w:szCs w:val="24"/>
         </w:rPr>
         <w:lastRenderedPageBreak/>
-        <w:t>名（参数）；对于类中的类实例，可以使用类中类实例=类名（参数）</w:t>
-      </w:r>
-    </w:p>
-    <w:p>
-      <w:pPr>
-        <w:pStyle w:val="a7"/>
-        <w:numPr>
-          <w:ilvl w:val="0"/>
-          <w:numId w:val="6"/>
-        </w:numPr>
-        <w:ind w:firstLineChars="0"/>
-        <w:rPr>
-          <w:rFonts w:ascii="宋体" w:eastAsia="宋体" w:hAnsi="宋体"/>
-          <w:sz w:val="24"/>
-          <w:szCs w:val="24"/>
-        </w:rPr>
-      </w:pPr>
-      <w:r>
-        <w:rPr>
-          <w:rFonts w:ascii="宋体" w:eastAsia="宋体" w:hAnsi="宋体" w:hint="eastAsia"/>
-          <w:sz w:val="24"/>
-          <w:szCs w:val="24"/>
-        </w:rPr>
-        <w:t>Ubuntu上编译器有</w:t>
-      </w:r>
-      <w:proofErr w:type="spellStart"/>
-      <w:r>
-        <w:rPr>
-          <w:rFonts w:ascii="宋体" w:eastAsia="宋体" w:hAnsi="宋体"/>
-          <w:sz w:val="24"/>
-          <w:szCs w:val="24"/>
-        </w:rPr>
-        <w:t>CLion</w:t>
-      </w:r>
-      <w:proofErr w:type="spellEnd"/>
-      <w:r>
-        <w:rPr>
-          <w:rFonts w:ascii="宋体" w:eastAsia="宋体" w:hAnsi="宋体"/>
-          <w:sz w:val="24"/>
-          <w:szCs w:val="24"/>
-        </w:rPr>
-        <w:t>（用</w:t>
-      </w:r>
-      <w:proofErr w:type="spellStart"/>
-      <w:r>
-        <w:rPr>
-          <w:rFonts w:ascii="宋体" w:eastAsia="宋体" w:hAnsi="宋体"/>
-          <w:sz w:val="24"/>
-          <w:szCs w:val="24"/>
-        </w:rPr>
-        <w:t>edu</w:t>
-      </w:r>
-      <w:proofErr w:type="spellEnd"/>
-      <w:r>
-        <w:rPr>
-          <w:rFonts w:ascii="宋体" w:eastAsia="宋体" w:hAnsi="宋体"/>
-          <w:sz w:val="24"/>
-          <w:szCs w:val="24"/>
-        </w:rPr>
-        <w:t>结尾邮箱可以申请免费使用一年）</w:t>
-      </w:r>
-      <w:r>
-        <w:rPr>
-          <w:rFonts w:ascii="宋体" w:eastAsia="宋体" w:hAnsi="宋体" w:hint="eastAsia"/>
-          <w:sz w:val="24"/>
-          <w:szCs w:val="24"/>
-        </w:rPr>
-        <w:t>、</w:t>
-      </w:r>
-      <w:proofErr w:type="spellStart"/>
-      <w:r>
-        <w:rPr>
-          <w:rFonts w:ascii="宋体" w:eastAsia="宋体" w:hAnsi="宋体" w:hint="eastAsia"/>
-          <w:sz w:val="24"/>
-          <w:szCs w:val="24"/>
-        </w:rPr>
-        <w:t>kdevelop</w:t>
-      </w:r>
-      <w:proofErr w:type="spellEnd"/>
-    </w:p>
-    <w:p>
-      <w:pPr>
-        <w:pStyle w:val="a7"/>
-        <w:numPr>
-          <w:ilvl w:val="0"/>
-          <w:numId w:val="6"/>
-        </w:numPr>
-        <w:ind w:firstLineChars="0"/>
-        <w:rPr>
-          <w:rFonts w:ascii="宋体" w:eastAsia="宋体" w:hAnsi="宋体"/>
-          <w:sz w:val="24"/>
-          <w:szCs w:val="24"/>
-        </w:rPr>
-      </w:pPr>
-      <w:r>
-        <w:rPr>
-          <w:rFonts w:ascii="宋体" w:eastAsia="宋体" w:hAnsi="宋体" w:hint="eastAsia"/>
-          <w:sz w:val="24"/>
-          <w:szCs w:val="24"/>
-        </w:rPr>
-        <w:t>面向对象的思想应该把自己想象成几个人在合作写代码，如class类之外的称为用户，实现了封装和分离</w:t>
-      </w:r>
-    </w:p>
-    <w:p>
-      <w:pPr>
-        <w:pStyle w:val="a7"/>
-        <w:numPr>
-          <w:ilvl w:val="0"/>
-          <w:numId w:val="6"/>
-        </w:numPr>
-        <w:ind w:firstLineChars="0"/>
-        <w:rPr>
-          <w:rFonts w:ascii="宋体" w:eastAsia="宋体" w:hAnsi="宋体"/>
-          <w:sz w:val="24"/>
-          <w:szCs w:val="24"/>
-        </w:rPr>
-      </w:pPr>
-      <w:r>
-        <w:rPr>
-          <w:rFonts w:ascii="宋体" w:eastAsia="宋体" w:hAnsi="宋体" w:hint="eastAsia"/>
-          <w:sz w:val="24"/>
-          <w:szCs w:val="24"/>
-        </w:rPr>
-        <w:t>不同编译器还是有些差异的，V</w:t>
-      </w:r>
-      <w:r>
-        <w:rPr>
-          <w:rFonts w:ascii="宋体" w:eastAsia="宋体" w:hAnsi="宋体"/>
-          <w:sz w:val="24"/>
-          <w:szCs w:val="24"/>
-        </w:rPr>
-        <w:t>S</w:t>
-      </w:r>
-      <w:r>
-        <w:rPr>
-          <w:rFonts w:ascii="宋体" w:eastAsia="宋体" w:hAnsi="宋体" w:hint="eastAsia"/>
-          <w:sz w:val="24"/>
-          <w:szCs w:val="24"/>
-        </w:rPr>
-        <w:t>、</w:t>
-      </w:r>
-      <w:proofErr w:type="spellStart"/>
-      <w:r>
-        <w:rPr>
-          <w:rFonts w:ascii="宋体" w:eastAsia="宋体" w:hAnsi="宋体" w:hint="eastAsia"/>
-          <w:sz w:val="24"/>
-          <w:szCs w:val="24"/>
-        </w:rPr>
-        <w:t>gcc</w:t>
-      </w:r>
-      <w:proofErr w:type="spellEnd"/>
-      <w:r>
-        <w:rPr>
-          <w:rFonts w:ascii="宋体" w:eastAsia="宋体" w:hAnsi="宋体" w:hint="eastAsia"/>
-          <w:sz w:val="24"/>
-          <w:szCs w:val="24"/>
-        </w:rPr>
-        <w:t>编译器有所不同，具体在实现时注意</w:t>
-      </w:r>
-    </w:p>
-    <w:p>
-      <w:pPr>
-        <w:pStyle w:val="a7"/>
-        <w:numPr>
-          <w:ilvl w:val="0"/>
-          <w:numId w:val="6"/>
-        </w:numPr>
-        <w:ind w:firstLineChars="0"/>
-        <w:rPr>
-          <w:rFonts w:ascii="宋体" w:eastAsia="宋体" w:hAnsi="宋体"/>
-          <w:sz w:val="24"/>
-          <w:szCs w:val="24"/>
-        </w:rPr>
-      </w:pPr>
-      <w:r>
-        <w:rPr>
-          <w:rFonts w:ascii="宋体" w:eastAsia="宋体" w:hAnsi="宋体"/>
-          <w:sz w:val="24"/>
-          <w:szCs w:val="24"/>
-        </w:rPr>
-        <w:t>P</w:t>
-      </w:r>
-      <w:r>
-        <w:rPr>
-          <w:rFonts w:ascii="宋体" w:eastAsia="宋体" w:hAnsi="宋体" w:hint="eastAsia"/>
-          <w:sz w:val="24"/>
-          <w:szCs w:val="24"/>
-        </w:rPr>
-        <w:t>400，动态内存的管理是通过一对运算符来完成的：new，在动态内存中为对象</w:t>
-      </w:r>
-      <w:r>
-        <w:rPr>
-          <w:rFonts w:ascii="宋体" w:eastAsia="宋体" w:hAnsi="宋体" w:hint="eastAsia"/>
-          <w:color w:val="FF0000"/>
-          <w:sz w:val="24"/>
-          <w:szCs w:val="24"/>
-        </w:rPr>
-        <w:t>分配空间</w:t>
-      </w:r>
-      <w:r>
-        <w:rPr>
-          <w:rFonts w:ascii="宋体" w:eastAsia="宋体" w:hAnsi="宋体" w:hint="eastAsia"/>
-          <w:sz w:val="24"/>
-          <w:szCs w:val="24"/>
-        </w:rPr>
-        <w:t>并返回一个指向该对象的指针，我们可以选择对对象进行</w:t>
-      </w:r>
-      <w:r>
-        <w:rPr>
-          <w:rFonts w:ascii="宋体" w:eastAsia="宋体" w:hAnsi="宋体" w:hint="eastAsia"/>
-          <w:color w:val="FF0000"/>
-          <w:sz w:val="24"/>
-          <w:szCs w:val="24"/>
-        </w:rPr>
-        <w:t>初始化</w:t>
-      </w:r>
-      <w:r>
-        <w:rPr>
-          <w:rFonts w:ascii="宋体" w:eastAsia="宋体" w:hAnsi="宋体" w:hint="eastAsia"/>
-          <w:sz w:val="24"/>
-          <w:szCs w:val="24"/>
-        </w:rPr>
-        <w:t>，delete，接受一个动态对象的指针，</w:t>
-      </w:r>
-      <w:r>
-        <w:rPr>
-          <w:rFonts w:ascii="宋体" w:eastAsia="宋体" w:hAnsi="宋体" w:hint="eastAsia"/>
-          <w:color w:val="FF0000"/>
-          <w:sz w:val="24"/>
-          <w:szCs w:val="24"/>
-        </w:rPr>
-        <w:t>销毁该对象</w:t>
-      </w:r>
-      <w:r>
-        <w:rPr>
-          <w:rFonts w:ascii="宋体" w:eastAsia="宋体" w:hAnsi="宋体" w:hint="eastAsia"/>
-          <w:sz w:val="24"/>
-          <w:szCs w:val="24"/>
-        </w:rPr>
-        <w:t>，并</w:t>
-      </w:r>
-      <w:r>
-        <w:rPr>
-          <w:rFonts w:ascii="宋体" w:eastAsia="宋体" w:hAnsi="宋体" w:hint="eastAsia"/>
-          <w:color w:val="FF0000"/>
-          <w:sz w:val="24"/>
-          <w:szCs w:val="24"/>
-        </w:rPr>
-        <w:t>释放与之关联的内存</w:t>
-      </w:r>
-      <w:r>
-        <w:rPr>
-          <w:rFonts w:ascii="宋体" w:eastAsia="宋体" w:hAnsi="宋体" w:hint="eastAsia"/>
-          <w:sz w:val="24"/>
-          <w:szCs w:val="24"/>
-        </w:rPr>
-        <w:t>。有时会忘记释放内存，会造成内存泄漏，有时在尚有指针引用内存的情况下我们释放了它们，会产生引用非法内存指针。</w:t>
-      </w:r>
-      <w:r>
-        <w:rPr>
-          <w:rFonts w:ascii="宋体" w:eastAsia="宋体" w:hAnsi="宋体" w:hint="eastAsia"/>
-          <w:sz w:val="24"/>
-          <w:szCs w:val="24"/>
-        </w:rPr>
-        <w:t>为了更容易使用动态内存，新的标准</w:t>
-      </w:r>
-      <w:proofErr w:type="gramStart"/>
-      <w:r>
-        <w:rPr>
-          <w:rFonts w:ascii="宋体" w:eastAsia="宋体" w:hAnsi="宋体" w:hint="eastAsia"/>
-          <w:sz w:val="24"/>
-          <w:szCs w:val="24"/>
-        </w:rPr>
-        <w:t>库提供</w:t>
-      </w:r>
-      <w:proofErr w:type="gramEnd"/>
-      <w:r>
-        <w:rPr>
-          <w:rFonts w:ascii="宋体" w:eastAsia="宋体" w:hAnsi="宋体" w:hint="eastAsia"/>
-          <w:sz w:val="24"/>
-          <w:szCs w:val="24"/>
-        </w:rPr>
-        <w:t>了两种智能指针，与常规指针重要区别是它负责自动释放所指对象。</w:t>
-      </w:r>
-      <w:proofErr w:type="spellStart"/>
-      <w:r>
-        <w:rPr>
-          <w:rFonts w:ascii="宋体" w:eastAsia="宋体" w:hAnsi="宋体" w:hint="eastAsia"/>
-          <w:sz w:val="24"/>
-          <w:szCs w:val="24"/>
-        </w:rPr>
-        <w:t>shared</w:t>
-      </w:r>
-      <w:r>
-        <w:rPr>
-          <w:rFonts w:ascii="宋体" w:eastAsia="宋体" w:hAnsi="宋体"/>
-          <w:sz w:val="24"/>
-          <w:szCs w:val="24"/>
-        </w:rPr>
-        <w:t>_ptr</w:t>
-      </w:r>
-      <w:proofErr w:type="spellEnd"/>
-      <w:r>
-        <w:rPr>
-          <w:rFonts w:ascii="宋体" w:eastAsia="宋体" w:hAnsi="宋体" w:hint="eastAsia"/>
-          <w:sz w:val="24"/>
-          <w:szCs w:val="24"/>
-        </w:rPr>
-        <w:t>允许多个指针指向同一个对象；</w:t>
-      </w:r>
-      <w:proofErr w:type="spellStart"/>
-      <w:r>
-        <w:rPr>
-          <w:rFonts w:ascii="宋体" w:eastAsia="宋体" w:hAnsi="宋体" w:hint="eastAsia"/>
-          <w:sz w:val="24"/>
-          <w:szCs w:val="24"/>
-        </w:rPr>
-        <w:t>unique</w:t>
-      </w:r>
-      <w:r>
-        <w:rPr>
-          <w:rFonts w:ascii="宋体" w:eastAsia="宋体" w:hAnsi="宋体"/>
-          <w:sz w:val="24"/>
-          <w:szCs w:val="24"/>
-        </w:rPr>
-        <w:t>_</w:t>
-      </w:r>
-      <w:r>
-        <w:rPr>
-          <w:rFonts w:ascii="宋体" w:eastAsia="宋体" w:hAnsi="宋体" w:hint="eastAsia"/>
-          <w:sz w:val="24"/>
-          <w:szCs w:val="24"/>
-        </w:rPr>
-        <w:t>ptr</w:t>
-      </w:r>
-      <w:proofErr w:type="spellEnd"/>
-      <w:r>
-        <w:rPr>
-          <w:rFonts w:ascii="宋体" w:eastAsia="宋体" w:hAnsi="宋体" w:hint="eastAsia"/>
-          <w:sz w:val="24"/>
-          <w:szCs w:val="24"/>
-        </w:rPr>
-        <w:t>则独占所指对象。</w:t>
-      </w:r>
-      <w:proofErr w:type="spellStart"/>
-      <w:r>
-        <w:rPr>
-          <w:rFonts w:ascii="宋体" w:eastAsia="宋体" w:hAnsi="宋体"/>
-          <w:sz w:val="24"/>
-          <w:szCs w:val="24"/>
-        </w:rPr>
-        <w:t>weak_ptr</w:t>
-      </w:r>
-      <w:proofErr w:type="spellEnd"/>
-      <w:r>
-        <w:rPr>
-          <w:rFonts w:ascii="宋体" w:eastAsia="宋体" w:hAnsi="宋体" w:hint="eastAsia"/>
-          <w:sz w:val="24"/>
-          <w:szCs w:val="24"/>
-        </w:rPr>
-        <w:t>是伴随类、弱引用，指向</w:t>
-      </w:r>
-      <w:proofErr w:type="spellStart"/>
-      <w:r>
-        <w:rPr>
-          <w:rFonts w:ascii="宋体" w:eastAsia="宋体" w:hAnsi="宋体" w:hint="eastAsia"/>
-          <w:sz w:val="24"/>
-          <w:szCs w:val="24"/>
-        </w:rPr>
-        <w:t>shared</w:t>
-      </w:r>
-      <w:r>
-        <w:rPr>
-          <w:rFonts w:ascii="宋体" w:eastAsia="宋体" w:hAnsi="宋体"/>
-          <w:sz w:val="24"/>
-          <w:szCs w:val="24"/>
-        </w:rPr>
-        <w:t>_ptr</w:t>
-      </w:r>
-      <w:proofErr w:type="spellEnd"/>
-      <w:r>
-        <w:rPr>
-          <w:rFonts w:ascii="宋体" w:eastAsia="宋体" w:hAnsi="宋体" w:hint="eastAsia"/>
-          <w:sz w:val="24"/>
-          <w:szCs w:val="24"/>
-        </w:rPr>
-        <w:t>对象。操作表12.1、12.2。</w:t>
-      </w:r>
-      <w:r>
-        <w:rPr>
-          <w:rFonts w:ascii="宋体" w:eastAsia="宋体" w:hAnsi="宋体" w:hint="eastAsia"/>
-          <w:sz w:val="24"/>
-          <w:szCs w:val="24"/>
-        </w:rPr>
-        <w:t>使用智能指针的基本规范P417。</w:t>
-      </w:r>
-    </w:p>
-    <w:p>
-      <w:pPr>
-        <w:pStyle w:val="a7"/>
-        <w:numPr>
-          <w:ilvl w:val="0"/>
-          <w:numId w:val="6"/>
-        </w:numPr>
-        <w:ind w:firstLineChars="0"/>
-        <w:rPr>
-          <w:rFonts w:ascii="宋体" w:eastAsia="宋体" w:hAnsi="宋体"/>
-          <w:sz w:val="24"/>
-          <w:szCs w:val="24"/>
-        </w:rPr>
-      </w:pPr>
-      <w:r>
-        <w:rPr>
-          <w:rFonts w:ascii="宋体" w:eastAsia="宋体" w:hAnsi="宋体"/>
-          <w:sz w:val="24"/>
-          <w:szCs w:val="24"/>
-        </w:rPr>
-        <w:t>P</w:t>
-      </w:r>
-      <w:r>
-        <w:rPr>
-          <w:rFonts w:ascii="宋体" w:eastAsia="宋体" w:hAnsi="宋体" w:hint="eastAsia"/>
-          <w:sz w:val="24"/>
-          <w:szCs w:val="24"/>
-        </w:rPr>
-        <w:t>403程序使用动态内存出于以下三种原因之一：程序不知道自己需要使用多少对象；程序不知道所需对象的准确类型；程序需要在多个对象间共享数据。</w:t>
-      </w:r>
-    </w:p>
-    <w:p>
-      <w:pPr>
-        <w:pStyle w:val="a7"/>
-        <w:numPr>
-          <w:ilvl w:val="0"/>
-          <w:numId w:val="6"/>
-        </w:numPr>
-        <w:ind w:firstLineChars="0"/>
-        <w:rPr>
-          <w:rFonts w:ascii="宋体" w:eastAsia="宋体" w:hAnsi="宋体"/>
-          <w:sz w:val="24"/>
-          <w:szCs w:val="24"/>
-        </w:rPr>
-      </w:pPr>
-      <w:r>
-        <w:rPr>
-          <w:rFonts w:ascii="宋体" w:eastAsia="宋体" w:hAnsi="宋体" w:hint="eastAsia"/>
-          <w:sz w:val="24"/>
-          <w:szCs w:val="24"/>
-        </w:rPr>
-        <w:t>P415函数的退出有两种可能，</w:t>
-      </w:r>
-      <w:proofErr w:type="gramStart"/>
-      <w:r>
-        <w:rPr>
-          <w:rFonts w:ascii="宋体" w:eastAsia="宋体" w:hAnsi="宋体" w:hint="eastAsia"/>
-          <w:sz w:val="24"/>
-          <w:szCs w:val="24"/>
-        </w:rPr>
-        <w:t>正常结束</w:t>
-      </w:r>
-      <w:proofErr w:type="gramEnd"/>
-      <w:r>
-        <w:rPr>
-          <w:rFonts w:ascii="宋体" w:eastAsia="宋体" w:hAnsi="宋体" w:hint="eastAsia"/>
-          <w:sz w:val="24"/>
-          <w:szCs w:val="24"/>
-        </w:rPr>
-        <w:t>或者发生了异常，无论哪种情况，局部对象都会被销毁。</w:t>
-      </w:r>
-    </w:p>
-    <w:p>
-      <w:pPr>
-        <w:pStyle w:val="a7"/>
-        <w:numPr>
-          <w:ilvl w:val="0"/>
-          <w:numId w:val="6"/>
-        </w:numPr>
-        <w:ind w:firstLineChars="0"/>
-        <w:rPr>
-          <w:rFonts w:ascii="宋体" w:eastAsia="宋体" w:hAnsi="宋体"/>
-          <w:sz w:val="24"/>
-          <w:szCs w:val="24"/>
-        </w:rPr>
-      </w:pPr>
-      <w:r>
-        <w:rPr>
-          <w:rFonts w:ascii="宋体" w:eastAsia="宋体" w:hAnsi="宋体"/>
-          <w:sz w:val="24"/>
-          <w:szCs w:val="24"/>
-        </w:rPr>
-        <w:t>P</w:t>
-      </w:r>
-      <w:r>
-        <w:rPr>
-          <w:rFonts w:ascii="宋体" w:eastAsia="宋体" w:hAnsi="宋体" w:hint="eastAsia"/>
-          <w:sz w:val="24"/>
-          <w:szCs w:val="24"/>
-        </w:rPr>
-        <w:t>423allocator</w:t>
-      </w:r>
-      <w:proofErr w:type="gramStart"/>
-      <w:r>
-        <w:rPr>
-          <w:rFonts w:ascii="宋体" w:eastAsia="宋体" w:hAnsi="宋体" w:hint="eastAsia"/>
-          <w:sz w:val="24"/>
-          <w:szCs w:val="24"/>
-        </w:rPr>
-        <w:t>类允许</w:t>
-      </w:r>
-      <w:proofErr w:type="gramEnd"/>
-      <w:r>
-        <w:rPr>
-          <w:rFonts w:ascii="宋体" w:eastAsia="宋体" w:hAnsi="宋体" w:hint="eastAsia"/>
-          <w:sz w:val="24"/>
-          <w:szCs w:val="24"/>
-        </w:rPr>
-        <w:t>我们将分配和初始化分离。提供更好的性能和更灵活的内存管理能力。</w:t>
-      </w:r>
-      <w:r>
-        <w:rPr>
-          <w:rFonts w:ascii="宋体" w:eastAsia="宋体" w:hAnsi="宋体" w:hint="eastAsia"/>
-          <w:sz w:val="24"/>
-          <w:szCs w:val="24"/>
-        </w:rPr>
-        <w:t>P427有该类介绍，P464有典型例子</w:t>
-      </w:r>
-      <w:r>
-        <w:rPr>
-          <w:rFonts w:ascii="宋体" w:eastAsia="宋体" w:hAnsi="宋体" w:hint="eastAsia"/>
-          <w:sz w:val="24"/>
-          <w:szCs w:val="24"/>
-        </w:rPr>
-        <w:t>，使用步骤P428表12.7</w:t>
-      </w:r>
-      <w:r>
-        <w:rPr>
-          <w:rFonts w:ascii="宋体" w:eastAsia="宋体" w:hAnsi="宋体" w:hint="eastAsia"/>
-          <w:sz w:val="24"/>
-          <w:szCs w:val="24"/>
-        </w:rPr>
-        <w:t>。</w:t>
-      </w:r>
-    </w:p>
-    <w:p>
-      <w:pPr>
-        <w:pStyle w:val="a7"/>
-        <w:numPr>
-          <w:ilvl w:val="0"/>
-          <w:numId w:val="6"/>
-        </w:numPr>
-        <w:ind w:firstLineChars="0"/>
-        <w:rPr>
-          <w:rFonts w:ascii="宋体" w:eastAsia="宋体" w:hAnsi="宋体"/>
-          <w:sz w:val="24"/>
-          <w:szCs w:val="24"/>
-        </w:rPr>
-      </w:pPr>
-      <w:r>
-        <w:rPr>
-          <w:rFonts w:ascii="宋体" w:eastAsia="宋体" w:hAnsi="宋体" w:hint="eastAsia"/>
-          <w:sz w:val="24"/>
-          <w:szCs w:val="24"/>
-        </w:rPr>
-        <w:t>未定义的含义就是语法中未定义或没考虑的情况，不知道会发生什么</w:t>
-      </w:r>
-    </w:p>
-    <w:p>
-      <w:pPr>
-        <w:pStyle w:val="a7"/>
-        <w:numPr>
-          <w:ilvl w:val="0"/>
-          <w:numId w:val="6"/>
-        </w:numPr>
-        <w:ind w:firstLineChars="0"/>
-        <w:rPr>
-          <w:rFonts w:ascii="宋体" w:eastAsia="宋体" w:hAnsi="宋体"/>
-          <w:sz w:val="24"/>
-          <w:szCs w:val="24"/>
-        </w:rPr>
-      </w:pPr>
-      <w:r>
-        <w:rPr>
-          <w:rFonts w:ascii="宋体" w:eastAsia="宋体" w:hAnsi="宋体" w:hint="eastAsia"/>
-          <w:sz w:val="24"/>
-          <w:szCs w:val="24"/>
-        </w:rPr>
-        <w:t>1</w:t>
-      </w:r>
-    </w:p>
-    <w:p>
-      <w:pPr>
-        <w:pStyle w:val="a7"/>
-        <w:numPr>
-          <w:ilvl w:val="0"/>
-          <w:numId w:val="2"/>
-        </w:numPr>
-        <w:ind w:firstLineChars="0"/>
-        <w:rPr>
-          <w:rFonts w:ascii="宋体" w:eastAsia="宋体" w:hAnsi="宋体"/>
-          <w:sz w:val="24"/>
-          <w:szCs w:val="24"/>
-        </w:rPr>
-      </w:pPr>
-      <w:r>
-        <w:rPr>
-          <w:rFonts w:ascii="宋体" w:eastAsia="宋体" w:hAnsi="宋体" w:hint="eastAsia"/>
-          <w:sz w:val="24"/>
-          <w:szCs w:val="24"/>
-        </w:rPr>
-        <w:t>与C不同类型或名词</w:t>
-      </w:r>
-    </w:p>
-    <w:p>
-      <w:pPr>
-        <w:pStyle w:val="a7"/>
-        <w:numPr>
-          <w:ilvl w:val="0"/>
-          <w:numId w:val="3"/>
-        </w:numPr>
-        <w:ind w:firstLineChars="0"/>
-        <w:rPr>
-          <w:rFonts w:ascii="宋体" w:eastAsia="宋体" w:hAnsi="宋体"/>
-          <w:sz w:val="24"/>
-          <w:szCs w:val="24"/>
-        </w:rPr>
-      </w:pPr>
-      <w:r>
-        <w:rPr>
-          <w:rFonts w:ascii="宋体" w:eastAsia="宋体" w:hAnsi="宋体" w:hint="eastAsia"/>
-          <w:sz w:val="24"/>
-          <w:szCs w:val="24"/>
-        </w:rPr>
-        <w:t>重载：如果在同一作用域内的几个函数名字相同但形参列表不同，我们称之为重载（overloaded）函数。给程序员自己看的，重点时容易理解。</w:t>
-      </w:r>
-    </w:p>
-    <w:p>
-      <w:pPr>
-        <w:pStyle w:val="a7"/>
-        <w:numPr>
-          <w:ilvl w:val="0"/>
-          <w:numId w:val="3"/>
-        </w:numPr>
-        <w:ind w:firstLineChars="0"/>
-        <w:rPr>
-          <w:rFonts w:ascii="宋体" w:eastAsia="宋体" w:hAnsi="宋体"/>
-          <w:sz w:val="24"/>
-          <w:szCs w:val="24"/>
-        </w:rPr>
-      </w:pPr>
-      <w:r>
-        <w:rPr>
-          <w:rFonts w:ascii="宋体" w:eastAsia="宋体" w:hAnsi="宋体"/>
-          <w:sz w:val="24"/>
-          <w:szCs w:val="24"/>
-        </w:rPr>
-        <w:t xml:space="preserve">int main(int </w:t>
-      </w:r>
-      <w:proofErr w:type="spellStart"/>
-      <w:r>
-        <w:rPr>
-          <w:rFonts w:ascii="宋体" w:eastAsia="宋体" w:hAnsi="宋体"/>
-          <w:sz w:val="24"/>
-          <w:szCs w:val="24"/>
-        </w:rPr>
-        <w:t>argc</w:t>
-      </w:r>
-      <w:proofErr w:type="spellEnd"/>
-      <w:r>
-        <w:rPr>
-          <w:rFonts w:ascii="宋体" w:eastAsia="宋体" w:hAnsi="宋体"/>
-          <w:sz w:val="24"/>
-          <w:szCs w:val="24"/>
-        </w:rPr>
-        <w:t xml:space="preserve"> ,char **</w:t>
-      </w:r>
-      <w:proofErr w:type="spellStart"/>
-      <w:r>
-        <w:rPr>
-          <w:rFonts w:ascii="宋体" w:eastAsia="宋体" w:hAnsi="宋体"/>
-          <w:sz w:val="24"/>
-          <w:szCs w:val="24"/>
-        </w:rPr>
-        <w:t>aegv</w:t>
-      </w:r>
-      <w:proofErr w:type="spellEnd"/>
-      <w:r>
-        <w:rPr>
-          <w:rFonts w:ascii="宋体" w:eastAsia="宋体" w:hAnsi="宋体" w:hint="eastAsia"/>
-          <w:sz w:val="24"/>
-          <w:szCs w:val="24"/>
-        </w:rPr>
-        <w:t>，char</w:t>
-      </w:r>
-      <w:r>
-        <w:rPr>
-          <w:rFonts w:ascii="宋体" w:eastAsia="宋体" w:hAnsi="宋体"/>
-          <w:sz w:val="24"/>
-          <w:szCs w:val="24"/>
-        </w:rPr>
-        <w:t xml:space="preserve"> </w:t>
-      </w:r>
-      <w:r>
-        <w:rPr>
-          <w:rFonts w:ascii="宋体" w:eastAsia="宋体" w:hAnsi="宋体" w:hint="eastAsia"/>
-          <w:sz w:val="24"/>
-          <w:szCs w:val="24"/>
-        </w:rPr>
-        <w:t>*</w:t>
-      </w:r>
-      <w:r>
-        <w:rPr>
-          <w:rFonts w:ascii="宋体" w:eastAsia="宋体" w:hAnsi="宋体"/>
-          <w:sz w:val="24"/>
-          <w:szCs w:val="24"/>
-        </w:rPr>
-        <w:t xml:space="preserve"> </w:t>
-      </w:r>
-      <w:proofErr w:type="spellStart"/>
-      <w:r>
-        <w:rPr>
-          <w:rFonts w:ascii="宋体" w:eastAsia="宋体" w:hAnsi="宋体" w:hint="eastAsia"/>
-          <w:sz w:val="24"/>
-          <w:szCs w:val="24"/>
-        </w:rPr>
-        <w:t>envp</w:t>
-      </w:r>
-      <w:proofErr w:type="spellEnd"/>
-      <w:r>
-        <w:rPr>
-          <w:rFonts w:ascii="宋体" w:eastAsia="宋体" w:hAnsi="宋体"/>
-          <w:sz w:val="24"/>
-          <w:szCs w:val="24"/>
-        </w:rPr>
-        <w:t>)</w:t>
-      </w:r>
-      <w:r>
-        <w:rPr>
-          <w:rFonts w:ascii="宋体" w:eastAsia="宋体" w:hAnsi="宋体" w:hint="eastAsia"/>
-          <w:sz w:val="24"/>
-          <w:szCs w:val="24"/>
-        </w:rPr>
-        <w:t>，</w:t>
-      </w:r>
-      <w:proofErr w:type="spellStart"/>
-      <w:r>
-        <w:rPr>
-          <w:rFonts w:ascii="宋体" w:eastAsia="宋体" w:hAnsi="宋体" w:hint="eastAsia"/>
-          <w:sz w:val="24"/>
-          <w:szCs w:val="24"/>
-        </w:rPr>
-        <w:t>argc</w:t>
-      </w:r>
-      <w:proofErr w:type="spellEnd"/>
-      <w:r>
-        <w:rPr>
-          <w:rFonts w:ascii="宋体" w:eastAsia="宋体" w:hAnsi="宋体" w:hint="eastAsia"/>
-          <w:sz w:val="24"/>
-          <w:szCs w:val="24"/>
-        </w:rPr>
-        <w:t>参数个数，包括执行文件，以空格分；</w:t>
-      </w:r>
-      <w:proofErr w:type="spellStart"/>
-      <w:r>
-        <w:rPr>
-          <w:rFonts w:ascii="宋体" w:eastAsia="宋体" w:hAnsi="宋体" w:hint="eastAsia"/>
-          <w:sz w:val="24"/>
-          <w:szCs w:val="24"/>
-        </w:rPr>
-        <w:t>argv</w:t>
-      </w:r>
-      <w:proofErr w:type="spellEnd"/>
-      <w:r>
-        <w:rPr>
-          <w:rFonts w:ascii="宋体" w:eastAsia="宋体" w:hAnsi="宋体" w:hint="eastAsia"/>
-          <w:sz w:val="24"/>
-          <w:szCs w:val="24"/>
-        </w:rPr>
-        <w:t>是输入的参数，是一个数组；</w:t>
-      </w:r>
-      <w:proofErr w:type="spellStart"/>
-      <w:r>
-        <w:rPr>
-          <w:rFonts w:ascii="宋体" w:eastAsia="宋体" w:hAnsi="宋体" w:hint="eastAsia"/>
-          <w:sz w:val="24"/>
-          <w:szCs w:val="24"/>
-        </w:rPr>
-        <w:t>envp</w:t>
-      </w:r>
-      <w:proofErr w:type="spellEnd"/>
-      <w:r>
-        <w:rPr>
-          <w:rFonts w:ascii="宋体" w:eastAsia="宋体" w:hAnsi="宋体" w:hint="eastAsia"/>
-          <w:sz w:val="24"/>
-          <w:szCs w:val="24"/>
-        </w:rPr>
-        <w:t>为环境变量</w:t>
-      </w:r>
-      <w:r>
-        <w:rPr>
-          <w:rFonts w:ascii="宋体" w:eastAsia="宋体" w:hAnsi="宋体" w:hint="eastAsia"/>
-          <w:sz w:val="24"/>
-          <w:szCs w:val="24"/>
-        </w:rPr>
-        <w:t>，其参数是命令行或launch文件输入的参数</w:t>
-      </w:r>
-    </w:p>
-    <w:p>
-      <w:pPr>
-        <w:pStyle w:val="a7"/>
-        <w:numPr>
-          <w:ilvl w:val="0"/>
-          <w:numId w:val="3"/>
-        </w:numPr>
-        <w:ind w:firstLineChars="0"/>
-        <w:rPr>
-          <w:rFonts w:ascii="宋体" w:eastAsia="宋体" w:hAnsi="宋体"/>
-          <w:sz w:val="24"/>
-          <w:szCs w:val="24"/>
-        </w:rPr>
-      </w:pPr>
-      <w:proofErr w:type="spellStart"/>
-      <w:r>
-        <w:rPr>
-          <w:rFonts w:ascii="宋体" w:eastAsia="宋体" w:hAnsi="宋体" w:hint="eastAsia"/>
-          <w:sz w:val="24"/>
-          <w:szCs w:val="24"/>
-        </w:rPr>
-        <w:t>cerr</w:t>
-      </w:r>
-      <w:proofErr w:type="spellEnd"/>
-      <w:r>
-        <w:rPr>
-          <w:rFonts w:ascii="宋体" w:eastAsia="宋体" w:hAnsi="宋体" w:hint="eastAsia"/>
-          <w:sz w:val="24"/>
-          <w:szCs w:val="24"/>
-        </w:rPr>
-        <w:t>输出错误信息，与</w:t>
-      </w:r>
-      <w:proofErr w:type="spellStart"/>
-      <w:r>
-        <w:rPr>
-          <w:rFonts w:ascii="宋体" w:eastAsia="宋体" w:hAnsi="宋体" w:hint="eastAsia"/>
-          <w:sz w:val="24"/>
-          <w:szCs w:val="24"/>
-        </w:rPr>
-        <w:t>cout</w:t>
-      </w:r>
-      <w:proofErr w:type="spellEnd"/>
-      <w:r>
-        <w:rPr>
-          <w:rFonts w:ascii="宋体" w:eastAsia="宋体" w:hAnsi="宋体"/>
-          <w:sz w:val="24"/>
-          <w:szCs w:val="24"/>
-        </w:rPr>
-        <w:t xml:space="preserve"> </w:t>
-      </w:r>
-      <w:r>
-        <w:rPr>
-          <w:rFonts w:ascii="宋体" w:eastAsia="宋体" w:hAnsi="宋体" w:hint="eastAsia"/>
-          <w:sz w:val="24"/>
-          <w:szCs w:val="24"/>
-        </w:rPr>
-        <w:t>的区别是</w:t>
-      </w:r>
-      <w:proofErr w:type="gramStart"/>
-      <w:r>
-        <w:rPr>
-          <w:rFonts w:ascii="宋体" w:eastAsia="宋体" w:hAnsi="宋体" w:hint="eastAsia"/>
-          <w:sz w:val="24"/>
-          <w:szCs w:val="24"/>
-        </w:rPr>
-        <w:t>不</w:t>
-      </w:r>
-      <w:proofErr w:type="gramEnd"/>
-      <w:r>
-        <w:rPr>
-          <w:rFonts w:ascii="宋体" w:eastAsia="宋体" w:hAnsi="宋体" w:hint="eastAsia"/>
-          <w:sz w:val="24"/>
-          <w:szCs w:val="24"/>
-        </w:rPr>
-        <w:t>缓冲</w:t>
-      </w:r>
-    </w:p>
-    <w:p>
-      <w:pPr>
-        <w:pStyle w:val="a7"/>
-        <w:numPr>
-          <w:ilvl w:val="0"/>
-          <w:numId w:val="3"/>
-        </w:numPr>
-        <w:ind w:firstLineChars="0"/>
-        <w:rPr>
-          <w:rFonts w:ascii="宋体" w:eastAsia="宋体" w:hAnsi="宋体"/>
-          <w:sz w:val="24"/>
-          <w:szCs w:val="24"/>
-        </w:rPr>
-      </w:pPr>
-      <w:r>
-        <w:rPr>
-          <w:rFonts w:ascii="宋体" w:eastAsia="宋体" w:hAnsi="宋体" w:hint="eastAsia"/>
-          <w:sz w:val="24"/>
-          <w:szCs w:val="24"/>
-        </w:rPr>
-        <w:t>字面值常量(</w:t>
-      </w:r>
-      <w:r>
-        <w:rPr>
-          <w:rFonts w:ascii="宋体" w:eastAsia="宋体" w:hAnsi="宋体"/>
-          <w:sz w:val="24"/>
-          <w:szCs w:val="24"/>
-        </w:rPr>
-        <w:t>P37):</w:t>
-      </w:r>
-      <w:r>
-        <w:rPr>
-          <w:rFonts w:ascii="宋体" w:eastAsia="宋体" w:hAnsi="宋体" w:hint="eastAsia"/>
-          <w:sz w:val="24"/>
-          <w:szCs w:val="24"/>
-        </w:rPr>
-        <w:t>0x</w:t>
-      </w:r>
-      <w:r>
-        <w:rPr>
-          <w:rFonts w:ascii="宋体" w:eastAsia="宋体" w:hAnsi="宋体"/>
-          <w:sz w:val="24"/>
-          <w:szCs w:val="24"/>
-        </w:rPr>
-        <w:t>1FF，</w:t>
-      </w:r>
-      <w:r>
-        <w:rPr>
-          <w:rFonts w:ascii="宋体" w:eastAsia="宋体" w:hAnsi="宋体" w:hint="eastAsia"/>
-          <w:sz w:val="24"/>
-          <w:szCs w:val="24"/>
-        </w:rPr>
-        <w:t>0</w:t>
-      </w:r>
-      <w:r>
-        <w:rPr>
-          <w:rFonts w:ascii="宋体" w:eastAsia="宋体" w:hAnsi="宋体"/>
-          <w:sz w:val="24"/>
-          <w:szCs w:val="24"/>
-        </w:rPr>
-        <w:t>24（八进制），</w:t>
-      </w:r>
-      <w:r>
-        <w:rPr>
-          <w:rFonts w:ascii="宋体" w:eastAsia="宋体" w:hAnsi="宋体" w:hint="eastAsia"/>
-          <w:sz w:val="24"/>
-          <w:szCs w:val="24"/>
-        </w:rPr>
-        <w:t>L‘a’。</w:t>
-      </w:r>
-    </w:p>
-    <w:p>
-      <w:pPr>
-        <w:pStyle w:val="a7"/>
-        <w:numPr>
-          <w:ilvl w:val="0"/>
-          <w:numId w:val="3"/>
-        </w:numPr>
-        <w:ind w:firstLineChars="0"/>
-        <w:rPr>
-          <w:rFonts w:ascii="宋体" w:eastAsia="宋体" w:hAnsi="宋体"/>
-          <w:sz w:val="24"/>
-          <w:szCs w:val="24"/>
-        </w:rPr>
-      </w:pPr>
-      <w:r>
-        <w:rPr>
-          <w:rFonts w:ascii="宋体" w:eastAsia="宋体" w:hAnsi="宋体"/>
-          <w:sz w:val="24"/>
-          <w:szCs w:val="24"/>
-        </w:rPr>
-        <w:t>String</w:t>
-      </w:r>
-      <w:r>
-        <w:rPr>
-          <w:rFonts w:ascii="宋体" w:eastAsia="宋体" w:hAnsi="宋体" w:hint="eastAsia"/>
-          <w:sz w:val="24"/>
-          <w:szCs w:val="24"/>
-        </w:rPr>
-        <w:t>是一种库类型，表示可变化的字符序列</w:t>
-      </w:r>
-    </w:p>
-    <w:p>
-      <w:pPr>
-        <w:pStyle w:val="a7"/>
-        <w:numPr>
-          <w:ilvl w:val="0"/>
-          <w:numId w:val="3"/>
-        </w:numPr>
-        <w:ind w:firstLineChars="0"/>
-        <w:rPr>
-          <w:rFonts w:ascii="宋体" w:eastAsia="宋体" w:hAnsi="宋体"/>
-          <w:sz w:val="24"/>
-          <w:szCs w:val="24"/>
-        </w:rPr>
-      </w:pPr>
-      <w:r>
-        <w:rPr>
-          <w:rFonts w:ascii="宋体" w:eastAsia="宋体" w:hAnsi="宋体" w:hint="eastAsia"/>
-          <w:sz w:val="24"/>
-          <w:szCs w:val="24"/>
-        </w:rPr>
-        <w:t>定义在函数体内部的内置类型变量将不会被初始化</w:t>
-      </w:r>
-    </w:p>
-    <w:p>
-      <w:pPr>
-        <w:pStyle w:val="a7"/>
-        <w:numPr>
-          <w:ilvl w:val="0"/>
-          <w:numId w:val="3"/>
-        </w:numPr>
-        <w:ind w:firstLineChars="0"/>
-        <w:rPr>
-          <w:rFonts w:ascii="宋体" w:eastAsia="宋体" w:hAnsi="宋体"/>
-          <w:sz w:val="24"/>
-          <w:szCs w:val="24"/>
-        </w:rPr>
-      </w:pPr>
-      <w:r>
-        <w:rPr>
-          <w:rFonts w:ascii="宋体" w:eastAsia="宋体" w:hAnsi="宋体" w:hint="eastAsia"/>
-          <w:sz w:val="24"/>
-          <w:szCs w:val="24"/>
-        </w:rPr>
-        <w:t>：：作用运算符，如：std：：</w:t>
-      </w:r>
-      <w:proofErr w:type="spellStart"/>
-      <w:r>
-        <w:rPr>
-          <w:rFonts w:ascii="宋体" w:eastAsia="宋体" w:hAnsi="宋体" w:hint="eastAsia"/>
-          <w:sz w:val="24"/>
-          <w:szCs w:val="24"/>
-        </w:rPr>
-        <w:t>cout</w:t>
-      </w:r>
-      <w:proofErr w:type="spellEnd"/>
-      <w:r>
-        <w:rPr>
-          <w:rFonts w:ascii="宋体" w:eastAsia="宋体" w:hAnsi="宋体" w:hint="eastAsia"/>
-          <w:sz w:val="24"/>
-          <w:szCs w:val="24"/>
-        </w:rPr>
-        <w:t>，类名：：，优先在：：的作用域（std，类内）找</w:t>
-      </w:r>
-      <w:r>
-        <w:rPr>
-          <w:rFonts w:ascii="宋体" w:eastAsia="宋体" w:hAnsi="宋体" w:hint="eastAsia"/>
-          <w:sz w:val="24"/>
-          <w:szCs w:val="24"/>
-        </w:rPr>
-        <w:t>函数体出现的</w:t>
-      </w:r>
-      <w:r>
-        <w:rPr>
-          <w:rFonts w:ascii="宋体" w:eastAsia="宋体" w:hAnsi="宋体" w:hint="eastAsia"/>
-          <w:sz w:val="24"/>
-          <w:szCs w:val="24"/>
-        </w:rPr>
-        <w:t>变量。</w:t>
-      </w:r>
-      <w:r>
-        <w:rPr>
-          <w:rFonts w:ascii="宋体" w:eastAsia="宋体" w:hAnsi="宋体" w:hint="eastAsia"/>
-          <w:sz w:val="24"/>
-          <w:szCs w:val="24"/>
-        </w:rPr>
-        <w:t>P</w:t>
-      </w:r>
-      <w:r>
-        <w:rPr>
-          <w:rFonts w:ascii="宋体" w:eastAsia="宋体" w:hAnsi="宋体"/>
-          <w:sz w:val="24"/>
-          <w:szCs w:val="24"/>
-        </w:rPr>
-        <w:t>270::</w:t>
-      </w:r>
-      <w:r>
-        <w:rPr>
-          <w:rFonts w:ascii="宋体" w:eastAsia="宋体" w:hAnsi="宋体" w:hint="eastAsia"/>
-          <w:sz w:val="24"/>
-          <w:szCs w:val="24"/>
-        </w:rPr>
-        <w:t>使用后作用域限定。</w:t>
-      </w:r>
-    </w:p>
-    <w:p>
-      <w:pPr>
-        <w:pStyle w:val="a7"/>
-        <w:numPr>
-          <w:ilvl w:val="0"/>
-          <w:numId w:val="3"/>
-        </w:numPr>
-        <w:ind w:firstLineChars="0"/>
-        <w:rPr>
-          <w:rFonts w:ascii="宋体" w:eastAsia="宋体" w:hAnsi="宋体"/>
-          <w:sz w:val="24"/>
-          <w:szCs w:val="24"/>
-        </w:rPr>
-      </w:pPr>
-      <w:proofErr w:type="spellStart"/>
-      <w:r>
-        <w:rPr>
-          <w:rFonts w:ascii="宋体" w:eastAsia="宋体" w:hAnsi="宋体" w:hint="eastAsia"/>
-          <w:sz w:val="24"/>
-          <w:szCs w:val="24"/>
-        </w:rPr>
-        <w:t>lvalue</w:t>
-      </w:r>
-      <w:proofErr w:type="spellEnd"/>
-      <w:r>
-        <w:rPr>
-          <w:rFonts w:ascii="宋体" w:eastAsia="宋体" w:hAnsi="宋体" w:hint="eastAsia"/>
-          <w:sz w:val="24"/>
-          <w:szCs w:val="24"/>
-        </w:rPr>
-        <w:t>、</w:t>
-      </w:r>
-      <w:proofErr w:type="spellStart"/>
-      <w:r>
-        <w:rPr>
-          <w:rFonts w:ascii="宋体" w:eastAsia="宋体" w:hAnsi="宋体" w:hint="eastAsia"/>
-          <w:sz w:val="24"/>
-          <w:szCs w:val="24"/>
-        </w:rPr>
-        <w:t>rvalue</w:t>
-      </w:r>
-      <w:proofErr w:type="spellEnd"/>
-      <w:r>
-        <w:rPr>
-          <w:rFonts w:ascii="宋体" w:eastAsia="宋体" w:hAnsi="宋体" w:hint="eastAsia"/>
-          <w:sz w:val="24"/>
-          <w:szCs w:val="24"/>
-        </w:rPr>
-        <w:t>：左、右值</w:t>
-      </w:r>
-    </w:p>
-    <w:p>
-      <w:pPr>
-        <w:pStyle w:val="a7"/>
-        <w:numPr>
-          <w:ilvl w:val="0"/>
-          <w:numId w:val="3"/>
-        </w:numPr>
-        <w:ind w:firstLineChars="0"/>
-        <w:rPr>
-          <w:rFonts w:ascii="宋体" w:eastAsia="宋体" w:hAnsi="宋体"/>
-          <w:sz w:val="24"/>
-          <w:szCs w:val="24"/>
-        </w:rPr>
-      </w:pPr>
-      <w:r>
-        <w:rPr>
-          <w:rFonts w:ascii="宋体" w:eastAsia="宋体" w:hAnsi="宋体" w:hint="eastAsia"/>
-          <w:sz w:val="24"/>
-          <w:szCs w:val="24"/>
-        </w:rPr>
-        <w:t>引用（复合类型）：int</w:t>
-      </w:r>
-      <w:r>
-        <w:rPr>
-          <w:rFonts w:ascii="宋体" w:eastAsia="宋体" w:hAnsi="宋体"/>
-          <w:sz w:val="24"/>
-          <w:szCs w:val="24"/>
-        </w:rPr>
-        <w:t xml:space="preserve"> </w:t>
-      </w:r>
-      <w:r>
-        <w:rPr>
-          <w:rFonts w:ascii="宋体" w:eastAsia="宋体" w:hAnsi="宋体" w:hint="eastAsia"/>
-          <w:sz w:val="24"/>
-          <w:szCs w:val="24"/>
-        </w:rPr>
-        <w:t>a=</w:t>
-      </w:r>
-      <w:r>
-        <w:rPr>
-          <w:rFonts w:ascii="宋体" w:eastAsia="宋体" w:hAnsi="宋体"/>
-          <w:sz w:val="24"/>
-          <w:szCs w:val="24"/>
-        </w:rPr>
-        <w:t>1</w:t>
-      </w:r>
-      <w:r>
-        <w:rPr>
-          <w:rFonts w:ascii="宋体" w:eastAsia="宋体" w:hAnsi="宋体" w:hint="eastAsia"/>
-          <w:sz w:val="24"/>
-          <w:szCs w:val="24"/>
-        </w:rPr>
-        <w:t>；int</w:t>
-      </w:r>
-      <w:r>
-        <w:rPr>
-          <w:rFonts w:ascii="宋体" w:eastAsia="宋体" w:hAnsi="宋体"/>
-          <w:sz w:val="24"/>
-          <w:szCs w:val="24"/>
-        </w:rPr>
-        <w:t xml:space="preserve"> </w:t>
-      </w:r>
-      <w:r>
-        <w:rPr>
-          <w:rFonts w:ascii="宋体" w:eastAsia="宋体" w:hAnsi="宋体" w:hint="eastAsia"/>
-          <w:sz w:val="24"/>
-          <w:szCs w:val="24"/>
-        </w:rPr>
-        <w:t>&amp;b=a；</w:t>
-      </w:r>
-      <w:r>
-        <w:rPr>
-          <w:rFonts w:ascii="宋体" w:eastAsia="宋体" w:hAnsi="宋体" w:hint="eastAsia"/>
-          <w:sz w:val="24"/>
-          <w:szCs w:val="24"/>
-        </w:rPr>
-        <w:t>i</w:t>
-      </w:r>
-      <w:r>
-        <w:rPr>
-          <w:rFonts w:ascii="宋体" w:eastAsia="宋体" w:hAnsi="宋体"/>
-          <w:sz w:val="24"/>
-          <w:szCs w:val="24"/>
-        </w:rPr>
-        <w:t>nt &amp;c=a</w:t>
-      </w:r>
-      <w:r>
-        <w:rPr>
-          <w:rFonts w:ascii="宋体" w:eastAsia="宋体" w:hAnsi="宋体" w:hint="eastAsia"/>
-          <w:sz w:val="24"/>
-          <w:szCs w:val="24"/>
-        </w:rPr>
-        <w:t>；</w:t>
-      </w:r>
-      <w:r>
-        <w:rPr>
-          <w:rFonts w:ascii="宋体" w:eastAsia="宋体" w:hAnsi="宋体" w:hint="eastAsia"/>
-          <w:sz w:val="24"/>
-          <w:szCs w:val="24"/>
-        </w:rPr>
-        <w:t>可多次引用</w:t>
-      </w:r>
-      <w:r>
-        <w:rPr>
-          <w:rFonts w:ascii="宋体" w:eastAsia="宋体" w:hAnsi="宋体" w:hint="eastAsia"/>
-          <w:sz w:val="24"/>
-          <w:szCs w:val="24"/>
-        </w:rPr>
-        <w:t>，其中a、b、c本身不是对象</w:t>
-      </w:r>
-      <w:r>
-        <w:rPr>
-          <w:rFonts w:ascii="宋体" w:eastAsia="宋体" w:hAnsi="宋体" w:hint="eastAsia"/>
-          <w:sz w:val="24"/>
-          <w:szCs w:val="24"/>
-        </w:rPr>
-        <w:t>，对象是指a指向的地址上的内容</w:t>
-      </w:r>
-    </w:p>
-    <w:p>
-      <w:pPr>
-        <w:pStyle w:val="a7"/>
-        <w:numPr>
-          <w:ilvl w:val="0"/>
-          <w:numId w:val="3"/>
-        </w:numPr>
-        <w:ind w:firstLineChars="0"/>
-        <w:rPr>
-          <w:rFonts w:ascii="宋体" w:eastAsia="宋体" w:hAnsi="宋体"/>
-          <w:sz w:val="24"/>
-          <w:szCs w:val="24"/>
-        </w:rPr>
-      </w:pPr>
-      <w:r>
-        <w:rPr>
-          <w:rFonts w:ascii="宋体" w:eastAsia="宋体" w:hAnsi="宋体" w:hint="eastAsia"/>
-          <w:sz w:val="24"/>
-          <w:szCs w:val="24"/>
-        </w:rPr>
-        <w:t>void*指针，能做指针比较、函数输入输出、赋给另外一个void*指针，不能就直接操作其所指对象，因为无法确定对象类型。</w:t>
-      </w:r>
-    </w:p>
-    <w:p>
-      <w:pPr>
-        <w:pStyle w:val="a7"/>
-        <w:numPr>
-          <w:ilvl w:val="0"/>
-          <w:numId w:val="3"/>
-        </w:numPr>
-        <w:ind w:firstLineChars="0"/>
-        <w:rPr>
-          <w:rFonts w:ascii="宋体" w:eastAsia="宋体" w:hAnsi="宋体"/>
-          <w:sz w:val="24"/>
-          <w:szCs w:val="24"/>
-        </w:rPr>
-      </w:pPr>
-      <w:r>
-        <w:rPr>
-          <w:rFonts w:ascii="宋体" w:eastAsia="宋体" w:hAnsi="宋体" w:hint="eastAsia"/>
-          <w:sz w:val="24"/>
-          <w:szCs w:val="24"/>
-        </w:rPr>
         <w:t>const限定符：它的值（对象不改变），只能也必须在初始化时赋值。</w:t>
       </w:r>
     </w:p>
@@ -7957,7 +7966,6 @@
           <w:sz w:val="24"/>
           <w:szCs w:val="24"/>
         </w:rPr>
-        <w:lastRenderedPageBreak/>
         <w:t>常量只能赋值给常量，常量引用是指引用绑定的对象不变了</w:t>
       </w:r>
       <w:r>
@@ -9573,6 +9581,7 @@
           <w:sz w:val="24"/>
           <w:szCs w:val="24"/>
         </w:rPr>
+        <w:lastRenderedPageBreak/>
         <w:t>P232编译器</w:t>
       </w:r>
       <w:proofErr w:type="gramStart"/>
@@ -9591,16 +9600,7 @@
           <w:sz w:val="24"/>
           <w:szCs w:val="24"/>
         </w:rPr>
-        <w:t>：首先编译类成员的声明，然后才轮到成员函</w:t>
-      </w:r>
-      <w:r>
-        <w:rPr>
-          <w:rFonts w:ascii="宋体" w:eastAsia="宋体" w:hAnsi="宋体"/>
-          <w:sz w:val="24"/>
-          <w:szCs w:val="24"/>
-        </w:rPr>
-        <w:lastRenderedPageBreak/>
-        <w:t>数</w:t>
+        <w:t>：首先编译类成员的声明，然后才轮到成员函数</w:t>
       </w:r>
       <w:r>
         <w:rPr>

</xml_diff>